<commit_message>
Se han concluido las correciones marcadas por el director y la directora del protocolo
</commit_message>
<xml_diff>
--- a/BuscadorWeb_Protocolo/SegundaRevisión/Protocolo.docx
+++ b/BuscadorWeb_Protocolo/SegundaRevisión/Protocolo.docx
@@ -296,17 +296,8 @@
           <w:i/>
           <w:sz w:val="20"/>
         </w:rPr>
-        <w:t xml:space="preserve">García Mendoza Consuelo </w:t>
-      </w:r>
-      <w:proofErr w:type="spellStart"/>
-      <w:r>
-        <w:rPr>
-          <w:i/>
-          <w:sz w:val="20"/>
-        </w:rPr>
-        <w:t>Varinia</w:t>
-      </w:r>
-      <w:proofErr w:type="spellEnd"/>
+        <w:t>García Mendoza Consuelo Varinia</w:t>
+      </w:r>
     </w:p>
     <w:p>
       <w:pPr>
@@ -478,7 +469,6 @@
         </w:rPr>
         <w:t>(</w:t>
       </w:r>
-      <w:proofErr w:type="spellStart"/>
       <w:r>
         <w:rPr>
           <w:b w:val="0"/>
@@ -493,16 +483,15 @@
           <w:sz w:val="20"/>
           <w:szCs w:val="20"/>
         </w:rPr>
-        <w:t>rawler</w:t>
-      </w:r>
-      <w:proofErr w:type="spellEnd"/>
+        <w:t>rawler)</w:t>
+      </w:r>
       <w:r>
         <w:rPr>
           <w:b w:val="0"/>
           <w:sz w:val="20"/>
           <w:szCs w:val="20"/>
         </w:rPr>
-        <w:t>)</w:t>
+        <w:t xml:space="preserve"> de noticias, </w:t>
       </w:r>
       <w:r>
         <w:rPr>
@@ -510,7 +499,7 @@
           <w:sz w:val="20"/>
           <w:szCs w:val="20"/>
         </w:rPr>
-        <w:t xml:space="preserve"> de noticias, </w:t>
+        <w:t xml:space="preserve">que permita recuperar artículos publicados en diferentes </w:t>
       </w:r>
       <w:r>
         <w:rPr>
@@ -518,7 +507,7 @@
           <w:sz w:val="20"/>
           <w:szCs w:val="20"/>
         </w:rPr>
-        <w:t xml:space="preserve">que permita recuperar artículos publicados en diferentes </w:t>
+        <w:t>sitios</w:t>
       </w:r>
       <w:r>
         <w:rPr>
@@ -526,7 +515,7 @@
           <w:sz w:val="20"/>
           <w:szCs w:val="20"/>
         </w:rPr>
-        <w:t>sitios</w:t>
+        <w:t xml:space="preserve"> de información. El recolector permitirá establecer dos filtros: el periodo en el cual se publicaron las noticias y la </w:t>
       </w:r>
       <w:r>
         <w:rPr>
@@ -534,7 +523,7 @@
           <w:sz w:val="20"/>
           <w:szCs w:val="20"/>
         </w:rPr>
-        <w:t xml:space="preserve"> de información. El recolector permitirá establecer dos filtros: el periodo en el cual se publicaron las noticias y la sección a las cuales pertenecen. </w:t>
+        <w:t>sección a las cuales pertenecen, por ejemplo, cultura y deporte.</w:t>
       </w:r>
       <w:r>
         <w:rPr>
@@ -542,6 +531,14 @@
           <w:sz w:val="20"/>
           <w:szCs w:val="20"/>
         </w:rPr>
+        <w:t xml:space="preserve"> </w:t>
+      </w:r>
+      <w:r>
+        <w:rPr>
+          <w:b w:val="0"/>
+          <w:sz w:val="20"/>
+          <w:szCs w:val="20"/>
+        </w:rPr>
         <w:t xml:space="preserve">Los métodos tradicionales de recolección de información se basan en las etiquetas o marcadores que los sitios web añaden a sus páginas, en el caso de las noticias una de estas etiquetas puede ser la sección a la cual pertenece esta. Sin </w:t>
       </w:r>
       <w:r>
@@ -558,18 +555,16 @@
           <w:sz w:val="20"/>
           <w:szCs w:val="20"/>
         </w:rPr>
-        <w:t xml:space="preserve"> existen fuentes de información que no dividen sus noticias en secciones o el nombre de las secciones no indica claramente el tipo de contenido, por </w:t>
-      </w:r>
-      <w:proofErr w:type="gramStart"/>
+        <w:t xml:space="preserve"> existen fuentes de información que no dividen sus noticias en secciones o el nombre de las secciones no indica claramente el tipo de contenido, por ejemplo</w:t>
+      </w:r>
       <w:r>
         <w:rPr>
           <w:b w:val="0"/>
           <w:sz w:val="20"/>
           <w:szCs w:val="20"/>
         </w:rPr>
-        <w:t>ejemplo</w:t>
-      </w:r>
-      <w:proofErr w:type="gramEnd"/>
+        <w:t>,</w:t>
+      </w:r>
       <w:r>
         <w:rPr>
           <w:b w:val="0"/>
@@ -675,7 +670,6 @@
         </w:rPr>
         <w:t xml:space="preserve">eb </w:t>
       </w:r>
-      <w:proofErr w:type="spellStart"/>
       <w:r>
         <w:rPr>
           <w:sz w:val="20"/>
@@ -690,7 +684,6 @@
         </w:rPr>
         <w:t>rawler</w:t>
       </w:r>
-      <w:proofErr w:type="spellEnd"/>
       <w:r>
         <w:rPr>
           <w:sz w:val="20"/>
@@ -767,7 +760,19 @@
         <w:rPr>
           <w:sz w:val="20"/>
         </w:rPr>
-        <w:t xml:space="preserve">Conocer los acontecimientos del mundo independientemente del tema, día, lugar en que se suscitan, tiene una gran importancia en la sociedad, se </w:t>
+        <w:t>Conocer los acontecimientos del mundo independientemente del tema, día, lugar en que se suscitan, tiene una gran importancia en la sociedad,</w:t>
+      </w:r>
+      <w:r>
+        <w:rPr>
+          <w:sz w:val="20"/>
+        </w:rPr>
+        <w:t xml:space="preserve"> estos</w:t>
+      </w:r>
+      <w:r>
+        <w:rPr>
+          <w:sz w:val="20"/>
+        </w:rPr>
+        <w:t xml:space="preserve"> se </w:t>
       </w:r>
       <w:r>
         <w:rPr>
@@ -785,19 +790,85 @@
         <w:rPr>
           <w:sz w:val="20"/>
         </w:rPr>
-        <w:t xml:space="preserve"> por el conjunto de medios de comunicación, como televisión, redes sociales, diarios, blogs, </w:t>
-      </w:r>
-      <w:r>
-        <w:rPr>
-          <w:sz w:val="20"/>
-        </w:rPr>
-        <w:t>radios, las</w:t>
-      </w:r>
-      <w:r>
-        <w:rPr>
-          <w:sz w:val="20"/>
-        </w:rPr>
-        <w:t xml:space="preserve"> cuales llamamos noticas, estas nos permiten conocer la situación económica del país, logros de la ciencia, desastres naturales, la situación en cuestión </w:t>
+        <w:t xml:space="preserve"> por </w:t>
+      </w:r>
+      <w:r>
+        <w:rPr>
+          <w:sz w:val="20"/>
+        </w:rPr>
+        <w:t>distintos</w:t>
+      </w:r>
+      <w:r>
+        <w:rPr>
+          <w:sz w:val="20"/>
+        </w:rPr>
+        <w:t xml:space="preserve"> medios de comunicación,</w:t>
+      </w:r>
+      <w:r>
+        <w:rPr>
+          <w:sz w:val="20"/>
+        </w:rPr>
+        <w:t xml:space="preserve"> tales</w:t>
+      </w:r>
+      <w:r>
+        <w:rPr>
+          <w:sz w:val="20"/>
+        </w:rPr>
+        <w:t xml:space="preserve"> como </w:t>
+      </w:r>
+      <w:r>
+        <w:rPr>
+          <w:sz w:val="20"/>
+        </w:rPr>
+        <w:t xml:space="preserve">la </w:t>
+      </w:r>
+      <w:r>
+        <w:rPr>
+          <w:sz w:val="20"/>
+        </w:rPr>
+        <w:t>televisión,</w:t>
+      </w:r>
+      <w:r>
+        <w:rPr>
+          <w:sz w:val="20"/>
+        </w:rPr>
+        <w:t xml:space="preserve"> redes sociales, diarios, blogs y la</w:t>
+      </w:r>
+      <w:r>
+        <w:rPr>
+          <w:sz w:val="20"/>
+        </w:rPr>
+        <w:t xml:space="preserve"> </w:t>
+      </w:r>
+      <w:r>
+        <w:rPr>
+          <w:sz w:val="20"/>
+        </w:rPr>
+        <w:t>radio. L</w:t>
+      </w:r>
+      <w:r>
+        <w:rPr>
+          <w:sz w:val="20"/>
+        </w:rPr>
+        <w:t>as</w:t>
+      </w:r>
+      <w:r>
+        <w:rPr>
+          <w:sz w:val="20"/>
+        </w:rPr>
+        <w:t xml:space="preserve"> </w:t>
+      </w:r>
+      <w:r>
+        <w:rPr>
+          <w:sz w:val="20"/>
+        </w:rPr>
+        <w:t>noticia</w:t>
+      </w:r>
+      <w:r>
+        <w:rPr>
+          <w:sz w:val="20"/>
+        </w:rPr>
+        <w:t xml:space="preserve">s nos permiten conocer la situación económica del país, logros de la ciencia, desastres naturales, la situación en cuestión </w:t>
       </w:r>
       <w:r>
         <w:rPr>
@@ -809,7 +880,13 @@
         <w:rPr>
           <w:sz w:val="20"/>
         </w:rPr>
-        <w:t xml:space="preserve">. En el ámbito de las inversiones, las noticias crean expectativas y eso a su vez puedes modificar los planes de inversión </w:t>
+        <w:t xml:space="preserve"> y otros acontecimientos</w:t>
+      </w:r>
+      <w:r>
+        <w:rPr>
+          <w:sz w:val="20"/>
+        </w:rPr>
+        <w:t xml:space="preserve">. En el ámbito de las inversiones, las noticias crean expectativas y eso a su vez puede modificar los planes de inversión </w:t>
       </w:r>
       <w:r>
         <w:rPr>
@@ -858,33 +935,18 @@
           <w:szCs w:val="20"/>
         </w:rPr>
       </w:pPr>
-      <w:proofErr w:type="gramStart"/>
-      <w:r>
-        <w:rPr>
-          <w:sz w:val="20"/>
-        </w:rPr>
-        <w:t xml:space="preserve">Un </w:t>
-      </w:r>
-      <w:r>
-        <w:rPr>
-          <w:sz w:val="20"/>
-        </w:rPr>
-        <w:t>w</w:t>
-      </w:r>
-      <w:r>
-        <w:rPr>
-          <w:sz w:val="20"/>
-        </w:rPr>
-        <w:t>eb páginas</w:t>
-      </w:r>
-      <w:proofErr w:type="gramEnd"/>
+      <w:r>
+        <w:rPr>
+          <w:sz w:val="20"/>
+        </w:rPr>
+        <w:t>Un crawler reúne páginas</w:t>
+      </w:r>
       <w:r>
         <w:rPr>
           <w:sz w:val="20"/>
         </w:rPr>
         <w:t xml:space="preserve"> de la web, para indexarlas y respaldarlas con un motor de búsqueda. El objetivo del </w:t>
       </w:r>
-      <w:proofErr w:type="spellStart"/>
       <w:r>
         <w:rPr>
           <w:sz w:val="20"/>
@@ -895,14 +957,7 @@
         <w:rPr>
           <w:sz w:val="20"/>
         </w:rPr>
-        <w:t>rawler</w:t>
-      </w:r>
-      <w:proofErr w:type="spellEnd"/>
-      <w:r>
-        <w:rPr>
-          <w:sz w:val="20"/>
-        </w:rPr>
-        <w:t xml:space="preserve"> es reunir de manera rápida y eficiente tantas páginas web como sea posible [3]. </w:t>
+        <w:t xml:space="preserve">rawler es reunir de manera rápida y eficiente tantas páginas web como sea posible [3]. </w:t>
       </w:r>
       <w:r>
         <w:rPr>
@@ -937,28 +992,56 @@
           <w:sz w:val="20"/>
           <w:szCs w:val="20"/>
         </w:rPr>
-        <w:t xml:space="preserve"> podemos </w:t>
-      </w:r>
-      <w:r>
-        <w:rPr>
-          <w:sz w:val="20"/>
-          <w:szCs w:val="20"/>
-        </w:rPr>
-        <w:t>consultar información</w:t>
-      </w:r>
-      <w:r>
-        <w:rPr>
-          <w:sz w:val="20"/>
-          <w:szCs w:val="20"/>
-        </w:rPr>
-        <w:t xml:space="preserve"> relevante de distintos sitios</w:t>
-      </w:r>
-      <w:r>
-        <w:rPr>
-          <w:sz w:val="20"/>
-          <w:szCs w:val="20"/>
-        </w:rPr>
-        <w:t>, uno de ellos son los</w:t>
+        <w:t xml:space="preserve"> se pueden</w:t>
+      </w:r>
+      <w:r>
+        <w:rPr>
+          <w:sz w:val="20"/>
+          <w:szCs w:val="20"/>
+        </w:rPr>
+        <w:t xml:space="preserve"> </w:t>
+      </w:r>
+      <w:r>
+        <w:rPr>
+          <w:sz w:val="20"/>
+          <w:szCs w:val="20"/>
+        </w:rPr>
+        <w:t xml:space="preserve">consultar </w:t>
+      </w:r>
+      <w:r>
+        <w:rPr>
+          <w:sz w:val="20"/>
+          <w:szCs w:val="20"/>
+        </w:rPr>
+        <w:t>noticias</w:t>
+      </w:r>
+      <w:r>
+        <w:rPr>
+          <w:sz w:val="20"/>
+          <w:szCs w:val="20"/>
+        </w:rPr>
+        <w:t xml:space="preserve"> de distintos sitios</w:t>
+      </w:r>
+      <w:r>
+        <w:rPr>
+          <w:sz w:val="20"/>
+          <w:szCs w:val="20"/>
+        </w:rPr>
+        <w:t>, alguno</w:t>
+      </w:r>
+      <w:r>
+        <w:rPr>
+          <w:sz w:val="20"/>
+          <w:szCs w:val="20"/>
+        </w:rPr>
+        <w:t xml:space="preserve"> de estos</w:t>
+      </w:r>
+      <w:r>
+        <w:rPr>
+          <w:sz w:val="20"/>
+          <w:szCs w:val="20"/>
+        </w:rPr>
+        <w:t xml:space="preserve"> son los</w:t>
       </w:r>
       <w:r>
         <w:rPr>
@@ -1007,35 +1090,80 @@
           <w:sz w:val="20"/>
           <w:szCs w:val="20"/>
         </w:rPr>
-        <w:t>sin embargo,</w:t>
-      </w:r>
-      <w:r>
-        <w:rPr>
-          <w:sz w:val="20"/>
-          <w:szCs w:val="20"/>
-        </w:rPr>
-        <w:t xml:space="preserve"> existen un sinfín de sitios en la red</w:t>
-      </w:r>
-      <w:r>
-        <w:rPr>
-          <w:sz w:val="20"/>
-          <w:szCs w:val="20"/>
-        </w:rPr>
-        <w:t xml:space="preserve"> independientes, </w:t>
-      </w:r>
-      <w:r>
-        <w:rPr>
-          <w:sz w:val="20"/>
-          <w:szCs w:val="20"/>
-        </w:rPr>
-        <w:t xml:space="preserve">que </w:t>
-      </w:r>
-      <w:r>
-        <w:rPr>
-          <w:sz w:val="20"/>
-          <w:szCs w:val="20"/>
-        </w:rPr>
-        <w:t xml:space="preserve">nos proveen de </w:t>
+        <w:t>sin embargo</w:t>
+      </w:r>
+      <w:r>
+        <w:rPr>
+          <w:sz w:val="20"/>
+          <w:szCs w:val="20"/>
+        </w:rPr>
+        <w:t xml:space="preserve"> </w:t>
+      </w:r>
+      <w:r>
+        <w:rPr>
+          <w:color w:val="000000"/>
+          <w:sz w:val="20"/>
+          <w:szCs w:val="20"/>
+          <w:lang w:val="es-MX" w:eastAsia="es-MX"/>
+        </w:rPr>
+        <w:t>el nombre de las secciones no coincide en todos los periódicos a pesar de que el tipo de contenido sea el mismo</w:t>
+      </w:r>
+      <w:r>
+        <w:rPr>
+          <w:sz w:val="20"/>
+          <w:szCs w:val="20"/>
+          <w:lang w:val="es-MX"/>
+        </w:rPr>
+        <w:t>.</w:t>
+      </w:r>
+      <w:r>
+        <w:rPr>
+          <w:sz w:val="20"/>
+          <w:szCs w:val="20"/>
+        </w:rPr>
+        <w:t xml:space="preserve"> E</w:t>
+      </w:r>
+      <w:r>
+        <w:rPr>
+          <w:sz w:val="20"/>
+          <w:szCs w:val="20"/>
+        </w:rPr>
+        <w:t>xist</w:t>
+      </w:r>
+      <w:r>
+        <w:rPr>
+          <w:sz w:val="20"/>
+          <w:szCs w:val="20"/>
+        </w:rPr>
+        <w:t xml:space="preserve">en un sinfín de sitios </w:t>
+      </w:r>
+      <w:r>
+        <w:rPr>
+          <w:sz w:val="20"/>
+          <w:szCs w:val="20"/>
+        </w:rPr>
+        <w:t>independientes</w:t>
+      </w:r>
+      <w:r>
+        <w:rPr>
+          <w:sz w:val="20"/>
+          <w:szCs w:val="20"/>
+        </w:rPr>
+        <w:t xml:space="preserve"> en la red</w:t>
+      </w:r>
+      <w:r>
+        <w:rPr>
+          <w:sz w:val="20"/>
+          <w:szCs w:val="20"/>
+        </w:rPr>
+        <w:t xml:space="preserve">, </w:t>
+      </w:r>
+      <w:r>
+        <w:rPr>
+          <w:sz w:val="20"/>
+          <w:szCs w:val="20"/>
+        </w:rPr>
+        <w:t xml:space="preserve">que proveen </w:t>
       </w:r>
       <w:r>
         <w:rPr>
@@ -1126,7 +1254,28 @@
           <w:sz w:val="20"/>
           <w:szCs w:val="20"/>
         </w:rPr>
-        <w:t>o sitio</w:t>
+        <w:t>o</w:t>
+      </w:r>
+      <w:r>
+        <w:rPr>
+          <w:sz w:val="20"/>
+          <w:szCs w:val="20"/>
+        </w:rPr>
+        <w:t>s</w:t>
+      </w:r>
+      <w:r>
+        <w:rPr>
+          <w:sz w:val="20"/>
+          <w:szCs w:val="20"/>
+        </w:rPr>
+        <w:t xml:space="preserve"> sitio</w:t>
+      </w:r>
+      <w:r>
+        <w:rPr>
+          <w:sz w:val="20"/>
+          <w:szCs w:val="20"/>
+        </w:rPr>
+        <w:t>s</w:t>
       </w:r>
       <w:r>
         <w:rPr>
@@ -1175,55 +1324,32 @@
         </w:rPr>
         <w:t xml:space="preserve"> como </w:t>
       </w:r>
-      <w:proofErr w:type="spellStart"/>
       <w:r>
         <w:rPr>
           <w:sz w:val="20"/>
           <w:lang w:val="fr-FR"/>
         </w:rPr>
-        <w:t>Flipboard</w:t>
-      </w:r>
-      <w:proofErr w:type="spellEnd"/>
+        <w:t>Flipboard [</w:t>
+      </w:r>
       <w:r>
         <w:rPr>
           <w:sz w:val="20"/>
           <w:lang w:val="fr-FR"/>
         </w:rPr>
-        <w:t xml:space="preserve"> [</w:t>
+        <w:t>4</w:t>
       </w:r>
       <w:r>
         <w:rPr>
           <w:sz w:val="20"/>
           <w:lang w:val="fr-FR"/>
         </w:rPr>
-        <w:t>4</w:t>
-      </w:r>
-      <w:r>
-        <w:rPr>
-          <w:sz w:val="20"/>
-          <w:lang w:val="fr-FR"/>
-        </w:rPr>
         <w:t>],</w:t>
       </w:r>
       <w:r>
         <w:rPr>
           <w:sz w:val="20"/>
         </w:rPr>
-        <w:t xml:space="preserve"> </w:t>
-      </w:r>
-      <w:proofErr w:type="spellStart"/>
-      <w:r>
-        <w:rPr>
-          <w:sz w:val="20"/>
-        </w:rPr>
-        <w:t>Huffpost</w:t>
-      </w:r>
-      <w:proofErr w:type="spellEnd"/>
-      <w:r>
-        <w:rPr>
-          <w:sz w:val="20"/>
-        </w:rPr>
-        <w:t xml:space="preserve"> [</w:t>
+        <w:t xml:space="preserve"> Huffpost [</w:t>
       </w:r>
       <w:r>
         <w:rPr>
@@ -1255,14 +1381,6 @@
         </w:rPr>
         <w:t xml:space="preserve">. </w:t>
       </w:r>
-    </w:p>
-    <w:p>
-      <w:pPr>
-        <w:jc w:val="both"/>
-        <w:rPr>
-          <w:sz w:val="20"/>
-        </w:rPr>
-      </w:pPr>
       <w:r>
         <w:rPr>
           <w:sz w:val="20"/>
@@ -1272,39 +1390,37 @@
     </w:p>
     <w:p>
       <w:pPr>
-        <w:jc w:val="both"/>
-        <w:rPr>
+        <w:rPr>
+          <w:b/>
+          <w:sz w:val="20"/>
+        </w:rPr>
+      </w:pPr>
+    </w:p>
+    <w:p>
+      <w:pPr>
+        <w:jc w:val="center"/>
+        <w:rPr>
+          <w:b/>
           <w:sz w:val="20"/>
         </w:rPr>
       </w:pPr>
     </w:p>
     <w:tbl>
       <w:tblPr>
+        <w:tblStyle w:val="Tablaconcuadrcula"/>
         <w:tblW w:w="0" w:type="auto"/>
-        <w:jc w:val="center"/>
-        <w:tblBorders>
-          <w:top w:val="single" w:sz="4" w:space="0" w:color="auto"/>
-          <w:left w:val="single" w:sz="4" w:space="0" w:color="auto"/>
-          <w:bottom w:val="single" w:sz="4" w:space="0" w:color="auto"/>
-          <w:right w:val="single" w:sz="4" w:space="0" w:color="auto"/>
-          <w:insideH w:val="single" w:sz="4" w:space="0" w:color="auto"/>
-          <w:insideV w:val="single" w:sz="4" w:space="0" w:color="auto"/>
-        </w:tblBorders>
-        <w:tblLook w:val="01E0" w:firstRow="1" w:lastRow="1" w:firstColumn="1" w:lastColumn="1" w:noHBand="0" w:noVBand="0"/>
+        <w:tblLook w:val="04A0" w:firstRow="1" w:lastRow="0" w:firstColumn="1" w:lastColumn="0" w:noHBand="0" w:noVBand="1"/>
       </w:tblPr>
       <w:tblGrid>
-        <w:gridCol w:w="2972"/>
-        <w:gridCol w:w="4511"/>
+        <w:gridCol w:w="3823"/>
+        <w:gridCol w:w="2268"/>
+        <w:gridCol w:w="2409"/>
+        <w:gridCol w:w="2028"/>
       </w:tblGrid>
       <w:tr>
-        <w:trPr>
-          <w:cantSplit/>
-          <w:jc w:val="center"/>
-        </w:trPr>
-        <w:tc>
-          <w:tcPr>
-            <w:tcW w:w="2972" w:type="dxa"/>
-            <w:vAlign w:val="center"/>
+        <w:tc>
+          <w:tcPr>
+            <w:tcW w:w="3823" w:type="dxa"/>
           </w:tcPr>
           <w:p>
             <w:pPr>
@@ -1319,14 +1435,13 @@
                 <w:b/>
                 <w:sz w:val="20"/>
               </w:rPr>
-              <w:t>SOFTWARE</w:t>
+              <w:t xml:space="preserve">Características </w:t>
             </w:r>
           </w:p>
         </w:tc>
         <w:tc>
           <w:tcPr>
-            <w:tcW w:w="4394" w:type="dxa"/>
-            <w:vAlign w:val="center"/>
+            <w:tcW w:w="2268" w:type="dxa"/>
           </w:tcPr>
           <w:p>
             <w:pPr>
@@ -1336,41 +1451,6 @@
                 <w:sz w:val="20"/>
               </w:rPr>
             </w:pPr>
-            <w:r>
-              <w:rPr>
-                <w:b/>
-                <w:sz w:val="20"/>
-              </w:rPr>
-              <w:t>CARACTERÍ</w:t>
-            </w:r>
-            <w:r>
-              <w:rPr>
-                <w:b/>
-                <w:sz w:val="20"/>
-              </w:rPr>
-              <w:t>STICAS</w:t>
-            </w:r>
-          </w:p>
-        </w:tc>
-      </w:tr>
-      <w:tr>
-        <w:trPr>
-          <w:cantSplit/>
-          <w:jc w:val="center"/>
-        </w:trPr>
-        <w:tc>
-          <w:tcPr>
-            <w:tcW w:w="2972" w:type="dxa"/>
-            <w:vAlign w:val="center"/>
-          </w:tcPr>
-          <w:p>
-            <w:pPr>
-              <w:jc w:val="center"/>
-              <w:rPr>
-                <w:sz w:val="20"/>
-              </w:rPr>
-            </w:pPr>
-            <w:proofErr w:type="spellStart"/>
             <w:r>
               <w:rPr>
                 <w:sz w:val="20"/>
@@ -1378,471 +1458,37 @@
               </w:rPr>
               <w:t>Flipboard</w:t>
             </w:r>
-            <w:proofErr w:type="spellEnd"/>
-          </w:p>
-        </w:tc>
-        <w:tc>
-          <w:tcPr>
-            <w:tcW w:w="4394" w:type="dxa"/>
-            <w:vAlign w:val="center"/>
-          </w:tcPr>
-          <w:p>
-            <w:pPr>
+          </w:p>
+        </w:tc>
+        <w:tc>
+          <w:tcPr>
+            <w:tcW w:w="2409" w:type="dxa"/>
+          </w:tcPr>
+          <w:p>
+            <w:pPr>
+              <w:jc w:val="center"/>
               <w:rPr>
+                <w:b/>
                 <w:sz w:val="20"/>
               </w:rPr>
             </w:pPr>
-          </w:p>
-          <w:tbl>
-            <w:tblPr>
-              <w:tblStyle w:val="Tablaconcuadrcula"/>
-              <w:tblW w:w="4285" w:type="dxa"/>
-              <w:tblLook w:val="04A0" w:firstRow="1" w:lastRow="0" w:firstColumn="1" w:lastColumn="0" w:noHBand="0" w:noVBand="1"/>
-            </w:tblPr>
-            <w:tblGrid>
-              <w:gridCol w:w="3824"/>
-              <w:gridCol w:w="461"/>
-            </w:tblGrid>
-            <w:tr>
-              <w:tc>
-                <w:tcPr>
-                  <w:tcW w:w="3902" w:type="dxa"/>
-                </w:tcPr>
-                <w:p>
-                  <w:pPr>
-                    <w:rPr>
-                      <w:sz w:val="20"/>
-                    </w:rPr>
-                  </w:pPr>
-                  <w:r>
-                    <w:rPr>
-                      <w:sz w:val="20"/>
-                    </w:rPr>
-                    <w:t xml:space="preserve">Consulta diferentes </w:t>
-                  </w:r>
-                  <w:r>
-                    <w:rPr>
-                      <w:sz w:val="20"/>
-                    </w:rPr>
-                    <w:t>f</w:t>
-                  </w:r>
-                  <w:r>
-                    <w:rPr>
-                      <w:sz w:val="20"/>
-                    </w:rPr>
-                    <w:t xml:space="preserve">uentes </w:t>
-                  </w:r>
-                </w:p>
-              </w:tc>
-              <w:tc>
-                <w:tcPr>
-                  <w:tcW w:w="383" w:type="dxa"/>
-                </w:tcPr>
-                <w:p>
-                  <w:pPr>
-                    <w:pStyle w:val="Prrafodelista"/>
-                    <w:ind w:left="0"/>
-                    <w:rPr>
-                      <w:sz w:val="20"/>
-                    </w:rPr>
-                  </w:pPr>
-                  <w:r>
-                    <w:rPr>
-                      <w:sz w:val="20"/>
-                    </w:rPr>
-                    <w:t>Si</w:t>
-                  </w:r>
-                </w:p>
-              </w:tc>
-            </w:tr>
-            <w:tr>
-              <w:tc>
-                <w:tcPr>
-                  <w:tcW w:w="3902" w:type="dxa"/>
-                </w:tcPr>
-                <w:p>
-                  <w:pPr>
-                    <w:pStyle w:val="Prrafodelista"/>
-                    <w:ind w:left="0"/>
-                    <w:rPr>
-                      <w:sz w:val="20"/>
-                    </w:rPr>
-                  </w:pPr>
-                  <w:r>
-                    <w:rPr>
-                      <w:sz w:val="20"/>
-                    </w:rPr>
-                    <w:t>Permite indicar secciones de interés</w:t>
-                  </w:r>
-                </w:p>
-              </w:tc>
-              <w:tc>
-                <w:tcPr>
-                  <w:tcW w:w="383" w:type="dxa"/>
-                </w:tcPr>
-                <w:p>
-                  <w:pPr>
-                    <w:pStyle w:val="Prrafodelista"/>
-                    <w:ind w:left="0"/>
-                    <w:rPr>
-                      <w:sz w:val="20"/>
-                    </w:rPr>
-                  </w:pPr>
-                  <w:r>
-                    <w:rPr>
-                      <w:sz w:val="20"/>
-                    </w:rPr>
-                    <w:t>Si</w:t>
-                  </w:r>
-                </w:p>
-              </w:tc>
-            </w:tr>
-            <w:tr>
-              <w:tc>
-                <w:tcPr>
-                  <w:tcW w:w="3902" w:type="dxa"/>
-                </w:tcPr>
-                <w:p>
-                  <w:pPr>
-                    <w:pStyle w:val="Prrafodelista"/>
-                    <w:ind w:left="0"/>
-                    <w:rPr>
-                      <w:sz w:val="20"/>
-                    </w:rPr>
-                  </w:pPr>
-                  <w:r>
-                    <w:rPr>
-                      <w:sz w:val="20"/>
-                    </w:rPr>
-                    <w:t>Permite establecer periodo de interé</w:t>
-                  </w:r>
-                  <w:r>
-                    <w:rPr>
-                      <w:sz w:val="20"/>
-                    </w:rPr>
-                    <w:t>s</w:t>
-                  </w:r>
-                </w:p>
-              </w:tc>
-              <w:tc>
-                <w:tcPr>
-                  <w:tcW w:w="383" w:type="dxa"/>
-                </w:tcPr>
-                <w:p>
-                  <w:pPr>
-                    <w:pStyle w:val="Prrafodelista"/>
-                    <w:ind w:left="0"/>
-                    <w:rPr>
-                      <w:sz w:val="20"/>
-                    </w:rPr>
-                  </w:pPr>
-                  <w:r>
-                    <w:rPr>
-                      <w:sz w:val="20"/>
-                    </w:rPr>
-                    <w:t>No</w:t>
-                  </w:r>
-                </w:p>
-              </w:tc>
-            </w:tr>
-            <w:tr>
-              <w:tc>
-                <w:tcPr>
-                  <w:tcW w:w="3902" w:type="dxa"/>
-                </w:tcPr>
-                <w:p>
-                  <w:pPr>
-                    <w:pStyle w:val="Prrafodelista"/>
-                    <w:ind w:left="0"/>
-                    <w:rPr>
-                      <w:sz w:val="20"/>
-                    </w:rPr>
-                  </w:pPr>
-                  <w:r>
-                    <w:rPr>
-                      <w:sz w:val="20"/>
-                    </w:rPr>
-                    <w:t xml:space="preserve">Clasifica </w:t>
-                  </w:r>
-                  <w:r>
-                    <w:rPr>
-                      <w:sz w:val="20"/>
-                    </w:rPr>
-                    <w:t xml:space="preserve">los artículos </w:t>
-                  </w:r>
-                  <w:r>
-                    <w:rPr>
-                      <w:sz w:val="20"/>
-                    </w:rPr>
-                    <w:t>automáticamente</w:t>
-                  </w:r>
-                </w:p>
-              </w:tc>
-              <w:tc>
-                <w:tcPr>
-                  <w:tcW w:w="383" w:type="dxa"/>
-                </w:tcPr>
-                <w:p>
-                  <w:pPr>
-                    <w:pStyle w:val="Prrafodelista"/>
-                    <w:ind w:left="0"/>
-                    <w:rPr>
-                      <w:sz w:val="20"/>
-                    </w:rPr>
-                  </w:pPr>
-                  <w:r>
-                    <w:rPr>
-                      <w:sz w:val="20"/>
-                    </w:rPr>
-                    <w:t>No</w:t>
-                  </w:r>
-                </w:p>
-              </w:tc>
-            </w:tr>
-          </w:tbl>
-          <w:p>
-            <w:pPr>
-              <w:pStyle w:val="Prrafodelista"/>
-              <w:rPr>
-                <w:sz w:val="20"/>
-              </w:rPr>
-            </w:pPr>
-            <w:r>
-              <w:rPr>
-                <w:sz w:val="20"/>
-              </w:rPr>
-              <w:t xml:space="preserve"> </w:t>
-            </w:r>
-          </w:p>
-        </w:tc>
-      </w:tr>
-      <w:tr>
-        <w:trPr>
-          <w:cantSplit/>
-          <w:jc w:val="center"/>
-        </w:trPr>
-        <w:tc>
-          <w:tcPr>
-            <w:tcW w:w="2972" w:type="dxa"/>
-            <w:vAlign w:val="center"/>
-          </w:tcPr>
-          <w:p>
-            <w:pPr>
-              <w:jc w:val="center"/>
-              <w:rPr>
-                <w:sz w:val="20"/>
-              </w:rPr>
-            </w:pPr>
-            <w:proofErr w:type="spellStart"/>
             <w:r>
               <w:rPr>
                 <w:sz w:val="20"/>
               </w:rPr>
               <w:t>Huffpost</w:t>
             </w:r>
-            <w:proofErr w:type="spellEnd"/>
-          </w:p>
-        </w:tc>
-        <w:tc>
-          <w:tcPr>
-            <w:tcW w:w="4394" w:type="dxa"/>
-            <w:vAlign w:val="center"/>
-          </w:tcPr>
-          <w:tbl>
-            <w:tblPr>
-              <w:tblStyle w:val="Tablaconcuadrcula"/>
-              <w:tblpPr w:leftFromText="141" w:rightFromText="141" w:vertAnchor="page" w:horzAnchor="margin" w:tblpY="213"/>
-              <w:tblOverlap w:val="never"/>
-              <w:tblW w:w="4285" w:type="dxa"/>
-              <w:tblLook w:val="04A0" w:firstRow="1" w:lastRow="0" w:firstColumn="1" w:lastColumn="0" w:noHBand="0" w:noVBand="1"/>
-            </w:tblPr>
-            <w:tblGrid>
-              <w:gridCol w:w="3824"/>
-              <w:gridCol w:w="461"/>
-            </w:tblGrid>
-            <w:tr>
-              <w:tc>
-                <w:tcPr>
-                  <w:tcW w:w="4002" w:type="dxa"/>
-                </w:tcPr>
-                <w:p>
-                  <w:pPr>
-                    <w:rPr>
-                      <w:sz w:val="20"/>
-                    </w:rPr>
-                  </w:pPr>
-                  <w:r>
-                    <w:rPr>
-                      <w:sz w:val="20"/>
-                    </w:rPr>
-                    <w:t xml:space="preserve">Consulta diferentes </w:t>
-                  </w:r>
-                  <w:r>
-                    <w:rPr>
-                      <w:sz w:val="20"/>
-                    </w:rPr>
-                    <w:t>f</w:t>
-                  </w:r>
-                  <w:r>
-                    <w:rPr>
-                      <w:sz w:val="20"/>
-                    </w:rPr>
-                    <w:t xml:space="preserve">uentes </w:t>
-                  </w:r>
-                </w:p>
-              </w:tc>
-              <w:tc>
-                <w:tcPr>
-                  <w:tcW w:w="283" w:type="dxa"/>
-                </w:tcPr>
-                <w:p>
-                  <w:pPr>
-                    <w:pStyle w:val="Prrafodelista"/>
-                    <w:ind w:left="0"/>
-                    <w:rPr>
-                      <w:sz w:val="20"/>
-                    </w:rPr>
-                  </w:pPr>
-                  <w:r>
-                    <w:rPr>
-                      <w:sz w:val="20"/>
-                    </w:rPr>
-                    <w:t>Si</w:t>
-                  </w:r>
-                </w:p>
-              </w:tc>
-            </w:tr>
-            <w:tr>
-              <w:tc>
-                <w:tcPr>
-                  <w:tcW w:w="4002" w:type="dxa"/>
-                </w:tcPr>
-                <w:p>
-                  <w:pPr>
-                    <w:pStyle w:val="Prrafodelista"/>
-                    <w:ind w:left="0"/>
-                    <w:rPr>
-                      <w:sz w:val="20"/>
-                    </w:rPr>
-                  </w:pPr>
-                  <w:r>
-                    <w:rPr>
-                      <w:sz w:val="20"/>
-                    </w:rPr>
-                    <w:t>Permite indicar secciones de interés</w:t>
-                  </w:r>
-                </w:p>
-              </w:tc>
-              <w:tc>
-                <w:tcPr>
-                  <w:tcW w:w="283" w:type="dxa"/>
-                </w:tcPr>
-                <w:p>
-                  <w:pPr>
-                    <w:pStyle w:val="Prrafodelista"/>
-                    <w:ind w:left="0"/>
-                    <w:rPr>
-                      <w:sz w:val="20"/>
-                    </w:rPr>
-                  </w:pPr>
-                  <w:r>
-                    <w:rPr>
-                      <w:sz w:val="20"/>
-                    </w:rPr>
-                    <w:t>Si</w:t>
-                  </w:r>
-                </w:p>
-              </w:tc>
-            </w:tr>
-            <w:tr>
-              <w:tc>
-                <w:tcPr>
-                  <w:tcW w:w="4002" w:type="dxa"/>
-                </w:tcPr>
-                <w:p>
-                  <w:pPr>
-                    <w:pStyle w:val="Prrafodelista"/>
-                    <w:ind w:left="0"/>
-                    <w:rPr>
-                      <w:sz w:val="20"/>
-                    </w:rPr>
-                  </w:pPr>
-                  <w:r>
-                    <w:rPr>
-                      <w:sz w:val="20"/>
-                    </w:rPr>
-                    <w:t>Permite establecer periodo de interés</w:t>
-                  </w:r>
-                </w:p>
-              </w:tc>
-              <w:tc>
-                <w:tcPr>
-                  <w:tcW w:w="283" w:type="dxa"/>
-                </w:tcPr>
-                <w:p>
-                  <w:pPr>
-                    <w:pStyle w:val="Prrafodelista"/>
-                    <w:ind w:left="0"/>
-                    <w:rPr>
-                      <w:sz w:val="20"/>
-                    </w:rPr>
-                  </w:pPr>
-                  <w:r>
-                    <w:rPr>
-                      <w:sz w:val="20"/>
-                    </w:rPr>
-                    <w:t>No</w:t>
-                  </w:r>
-                </w:p>
-              </w:tc>
-            </w:tr>
-            <w:tr>
-              <w:tc>
-                <w:tcPr>
-                  <w:tcW w:w="4002" w:type="dxa"/>
-                </w:tcPr>
-                <w:p>
-                  <w:pPr>
-                    <w:pStyle w:val="Prrafodelista"/>
-                    <w:ind w:left="0"/>
-                    <w:rPr>
-                      <w:sz w:val="20"/>
-                    </w:rPr>
-                  </w:pPr>
-                  <w:r>
-                    <w:rPr>
-                      <w:sz w:val="20"/>
-                    </w:rPr>
-                    <w:t>Clasifica los artículos automáticamente</w:t>
-                  </w:r>
-                </w:p>
-              </w:tc>
-              <w:tc>
-                <w:tcPr>
-                  <w:tcW w:w="283" w:type="dxa"/>
-                </w:tcPr>
-                <w:p>
-                  <w:pPr>
-                    <w:pStyle w:val="Prrafodelista"/>
-                    <w:ind w:left="0"/>
-                    <w:rPr>
-                      <w:sz w:val="20"/>
-                    </w:rPr>
-                  </w:pPr>
-                  <w:r>
-                    <w:rPr>
-                      <w:sz w:val="20"/>
-                    </w:rPr>
-                    <w:t>No</w:t>
-                  </w:r>
-                </w:p>
-              </w:tc>
-            </w:tr>
-          </w:tbl>
-          <w:p>
-            <w:pPr>
-              <w:pStyle w:val="Prrafodelista"/>
+          </w:p>
+        </w:tc>
+        <w:tc>
+          <w:tcPr>
+            <w:tcW w:w="2028" w:type="dxa"/>
+          </w:tcPr>
+          <w:p>
+            <w:pPr>
+              <w:jc w:val="center"/>
               <w:rPr>
+                <w:b/>
                 <w:sz w:val="20"/>
               </w:rPr>
             </w:pPr>
@@ -1850,25 +1496,20 @@
               <w:rPr>
                 <w:sz w:val="20"/>
               </w:rPr>
-              <w:t xml:space="preserve"> </w:t>
+              <w:t>Google News</w:t>
             </w:r>
           </w:p>
         </w:tc>
       </w:tr>
       <w:tr>
-        <w:trPr>
-          <w:cantSplit/>
-          <w:jc w:val="center"/>
-        </w:trPr>
-        <w:tc>
-          <w:tcPr>
-            <w:tcW w:w="2972" w:type="dxa"/>
-            <w:vAlign w:val="center"/>
-          </w:tcPr>
-          <w:p>
-            <w:pPr>
-              <w:jc w:val="center"/>
+        <w:tc>
+          <w:tcPr>
+            <w:tcW w:w="3823" w:type="dxa"/>
+          </w:tcPr>
+          <w:p>
+            <w:pPr>
               <w:rPr>
+                <w:b/>
                 <w:sz w:val="20"/>
               </w:rPr>
             </w:pPr>
@@ -1876,199 +1517,83 @@
               <w:rPr>
                 <w:sz w:val="20"/>
               </w:rPr>
-              <w:lastRenderedPageBreak/>
-              <w:t>Google News</w:t>
+              <w:t xml:space="preserve">Consulta diferentes Fuentes </w:t>
             </w:r>
           </w:p>
         </w:tc>
         <w:tc>
           <w:tcPr>
-            <w:tcW w:w="4394" w:type="dxa"/>
-            <w:vAlign w:val="center"/>
-          </w:tcPr>
-          <w:tbl>
-            <w:tblPr>
-              <w:tblStyle w:val="Tablaconcuadrcula"/>
-              <w:tblpPr w:leftFromText="141" w:rightFromText="141" w:horzAnchor="margin" w:tblpY="201"/>
-              <w:tblOverlap w:val="never"/>
-              <w:tblW w:w="4285" w:type="dxa"/>
-              <w:tblLook w:val="04A0" w:firstRow="1" w:lastRow="0" w:firstColumn="1" w:lastColumn="0" w:noHBand="0" w:noVBand="1"/>
-            </w:tblPr>
-            <w:tblGrid>
-              <w:gridCol w:w="3824"/>
-              <w:gridCol w:w="461"/>
-            </w:tblGrid>
-            <w:tr>
-              <w:tc>
-                <w:tcPr>
-                  <w:tcW w:w="4002" w:type="dxa"/>
-                </w:tcPr>
-                <w:p>
-                  <w:pPr>
-                    <w:rPr>
-                      <w:sz w:val="20"/>
-                    </w:rPr>
-                  </w:pPr>
-                  <w:r>
-                    <w:rPr>
-                      <w:sz w:val="20"/>
-                    </w:rPr>
-                    <w:t xml:space="preserve">Consulta diferentes Fuentes </w:t>
-                  </w:r>
-                </w:p>
-              </w:tc>
-              <w:tc>
-                <w:tcPr>
-                  <w:tcW w:w="283" w:type="dxa"/>
-                </w:tcPr>
-                <w:p>
-                  <w:pPr>
-                    <w:pStyle w:val="Prrafodelista"/>
-                    <w:ind w:left="0"/>
-                    <w:rPr>
-                      <w:sz w:val="20"/>
-                    </w:rPr>
-                  </w:pPr>
-                  <w:r>
-                    <w:rPr>
-                      <w:sz w:val="20"/>
-                    </w:rPr>
-                    <w:t>Si</w:t>
-                  </w:r>
-                </w:p>
-              </w:tc>
-            </w:tr>
-            <w:tr>
-              <w:tc>
-                <w:tcPr>
-                  <w:tcW w:w="4002" w:type="dxa"/>
-                </w:tcPr>
-                <w:p>
-                  <w:pPr>
-                    <w:pStyle w:val="Prrafodelista"/>
-                    <w:ind w:left="0"/>
-                    <w:rPr>
-                      <w:sz w:val="20"/>
-                    </w:rPr>
-                  </w:pPr>
-                  <w:r>
-                    <w:rPr>
-                      <w:sz w:val="20"/>
-                    </w:rPr>
-                    <w:t>Permite indicar secciones de interés</w:t>
-                  </w:r>
-                </w:p>
-              </w:tc>
-              <w:tc>
-                <w:tcPr>
-                  <w:tcW w:w="283" w:type="dxa"/>
-                </w:tcPr>
-                <w:p>
-                  <w:pPr>
-                    <w:pStyle w:val="Prrafodelista"/>
-                    <w:ind w:left="0"/>
-                    <w:rPr>
-                      <w:sz w:val="20"/>
-                    </w:rPr>
-                  </w:pPr>
-                  <w:r>
-                    <w:rPr>
-                      <w:sz w:val="20"/>
-                    </w:rPr>
-                    <w:t>Si</w:t>
-                  </w:r>
-                </w:p>
-              </w:tc>
-            </w:tr>
-            <w:tr>
-              <w:tc>
-                <w:tcPr>
-                  <w:tcW w:w="4002" w:type="dxa"/>
-                </w:tcPr>
-                <w:p>
-                  <w:pPr>
-                    <w:pStyle w:val="Prrafodelista"/>
-                    <w:ind w:left="0"/>
-                    <w:rPr>
-                      <w:sz w:val="20"/>
-                    </w:rPr>
-                  </w:pPr>
-                  <w:r>
-                    <w:rPr>
-                      <w:sz w:val="20"/>
-                    </w:rPr>
-                    <w:t>Permite establecer periodo de interés</w:t>
-                  </w:r>
-                </w:p>
-              </w:tc>
-              <w:tc>
-                <w:tcPr>
-                  <w:tcW w:w="283" w:type="dxa"/>
-                </w:tcPr>
-                <w:p>
-                  <w:pPr>
-                    <w:pStyle w:val="Prrafodelista"/>
-                    <w:ind w:left="0"/>
-                    <w:rPr>
-                      <w:sz w:val="20"/>
-                    </w:rPr>
-                  </w:pPr>
-                  <w:r>
-                    <w:rPr>
-                      <w:sz w:val="20"/>
-                    </w:rPr>
-                    <w:t>No</w:t>
-                  </w:r>
-                </w:p>
-              </w:tc>
-            </w:tr>
-            <w:tr>
-              <w:tc>
-                <w:tcPr>
-                  <w:tcW w:w="4002" w:type="dxa"/>
-                </w:tcPr>
-                <w:p>
-                  <w:pPr>
-                    <w:pStyle w:val="Prrafodelista"/>
-                    <w:ind w:left="0"/>
-                    <w:rPr>
-                      <w:sz w:val="20"/>
-                    </w:rPr>
-                  </w:pPr>
-                  <w:r>
-                    <w:rPr>
-                      <w:sz w:val="20"/>
-                    </w:rPr>
-                    <w:t>Clasifica los artículos automáticamente</w:t>
-                  </w:r>
-                </w:p>
-              </w:tc>
-              <w:tc>
-                <w:tcPr>
-                  <w:tcW w:w="283" w:type="dxa"/>
-                </w:tcPr>
-                <w:p>
-                  <w:pPr>
-                    <w:pStyle w:val="Prrafodelista"/>
-                    <w:ind w:left="0"/>
-                    <w:rPr>
-                      <w:sz w:val="20"/>
-                    </w:rPr>
-                  </w:pPr>
-                  <w:r>
-                    <w:rPr>
-                      <w:sz w:val="20"/>
-                    </w:rPr>
-                    <w:t>No</w:t>
-                  </w:r>
-                </w:p>
-              </w:tc>
-            </w:tr>
-          </w:tbl>
-          <w:p>
-            <w:pPr>
-              <w:pStyle w:val="Prrafodelista"/>
+            <w:tcW w:w="2268" w:type="dxa"/>
+          </w:tcPr>
+          <w:p>
+            <w:pPr>
+              <w:jc w:val="center"/>
               <w:rPr>
+                <w:b/>
+                <w:sz w:val="20"/>
+              </w:rPr>
+            </w:pPr>
+            <w:r>
+              <w:rPr>
+                <w:b/>
+                <w:sz w:val="20"/>
+              </w:rPr>
+              <w:t>Si</w:t>
+            </w:r>
+          </w:p>
+        </w:tc>
+        <w:tc>
+          <w:tcPr>
+            <w:tcW w:w="2409" w:type="dxa"/>
+          </w:tcPr>
+          <w:p>
+            <w:pPr>
+              <w:jc w:val="center"/>
+              <w:rPr>
+                <w:b/>
+                <w:sz w:val="20"/>
+              </w:rPr>
+            </w:pPr>
+            <w:r>
+              <w:rPr>
+                <w:b/>
+                <w:sz w:val="20"/>
+              </w:rPr>
+              <w:t>Si</w:t>
+            </w:r>
+          </w:p>
+        </w:tc>
+        <w:tc>
+          <w:tcPr>
+            <w:tcW w:w="2028" w:type="dxa"/>
+          </w:tcPr>
+          <w:p>
+            <w:pPr>
+              <w:jc w:val="center"/>
+              <w:rPr>
+                <w:b/>
+                <w:sz w:val="20"/>
+              </w:rPr>
+            </w:pPr>
+            <w:r>
+              <w:rPr>
+                <w:b/>
+                <w:sz w:val="20"/>
+              </w:rPr>
+              <w:t>Si</w:t>
+            </w:r>
+          </w:p>
+        </w:tc>
+      </w:tr>
+      <w:tr>
+        <w:tc>
+          <w:tcPr>
+            <w:tcW w:w="3823" w:type="dxa"/>
+          </w:tcPr>
+          <w:p>
+            <w:pPr>
+              <w:rPr>
+                <w:b/>
                 <w:sz w:val="20"/>
               </w:rPr>
             </w:pPr>
@@ -2076,7 +1601,238 @@
               <w:rPr>
                 <w:sz w:val="20"/>
               </w:rPr>
-              <w:t xml:space="preserve">   </w:t>
+              <w:t>Permite indicar secciones de interés</w:t>
+            </w:r>
+          </w:p>
+        </w:tc>
+        <w:tc>
+          <w:tcPr>
+            <w:tcW w:w="2268" w:type="dxa"/>
+          </w:tcPr>
+          <w:p>
+            <w:pPr>
+              <w:jc w:val="center"/>
+              <w:rPr>
+                <w:b/>
+                <w:sz w:val="20"/>
+              </w:rPr>
+            </w:pPr>
+            <w:r>
+              <w:rPr>
+                <w:b/>
+                <w:sz w:val="20"/>
+              </w:rPr>
+              <w:t>Si</w:t>
+            </w:r>
+          </w:p>
+        </w:tc>
+        <w:tc>
+          <w:tcPr>
+            <w:tcW w:w="2409" w:type="dxa"/>
+          </w:tcPr>
+          <w:p>
+            <w:pPr>
+              <w:jc w:val="center"/>
+              <w:rPr>
+                <w:b/>
+                <w:sz w:val="20"/>
+              </w:rPr>
+            </w:pPr>
+            <w:r>
+              <w:rPr>
+                <w:b/>
+                <w:sz w:val="20"/>
+              </w:rPr>
+              <w:t>Si</w:t>
+            </w:r>
+          </w:p>
+        </w:tc>
+        <w:tc>
+          <w:tcPr>
+            <w:tcW w:w="2028" w:type="dxa"/>
+          </w:tcPr>
+          <w:p>
+            <w:pPr>
+              <w:jc w:val="center"/>
+              <w:rPr>
+                <w:b/>
+                <w:sz w:val="20"/>
+              </w:rPr>
+            </w:pPr>
+            <w:r>
+              <w:rPr>
+                <w:b/>
+                <w:sz w:val="20"/>
+              </w:rPr>
+              <w:t>Si</w:t>
+            </w:r>
+          </w:p>
+        </w:tc>
+      </w:tr>
+      <w:tr>
+        <w:tc>
+          <w:tcPr>
+            <w:tcW w:w="3823" w:type="dxa"/>
+          </w:tcPr>
+          <w:p>
+            <w:pPr>
+              <w:rPr>
+                <w:b/>
+                <w:sz w:val="20"/>
+              </w:rPr>
+            </w:pPr>
+            <w:r>
+              <w:rPr>
+                <w:sz w:val="20"/>
+              </w:rPr>
+              <w:t>Permite establecer periodo de interés</w:t>
+            </w:r>
+          </w:p>
+        </w:tc>
+        <w:tc>
+          <w:tcPr>
+            <w:tcW w:w="2268" w:type="dxa"/>
+          </w:tcPr>
+          <w:p>
+            <w:pPr>
+              <w:jc w:val="center"/>
+              <w:rPr>
+                <w:b/>
+                <w:sz w:val="20"/>
+              </w:rPr>
+            </w:pPr>
+            <w:r>
+              <w:rPr>
+                <w:b/>
+                <w:sz w:val="20"/>
+              </w:rPr>
+              <w:t>No</w:t>
+            </w:r>
+          </w:p>
+        </w:tc>
+        <w:tc>
+          <w:tcPr>
+            <w:tcW w:w="2409" w:type="dxa"/>
+          </w:tcPr>
+          <w:p>
+            <w:pPr>
+              <w:jc w:val="center"/>
+              <w:rPr>
+                <w:b/>
+                <w:sz w:val="20"/>
+              </w:rPr>
+            </w:pPr>
+            <w:r>
+              <w:rPr>
+                <w:b/>
+                <w:sz w:val="20"/>
+              </w:rPr>
+              <w:t>No</w:t>
+            </w:r>
+          </w:p>
+        </w:tc>
+        <w:tc>
+          <w:tcPr>
+            <w:tcW w:w="2028" w:type="dxa"/>
+          </w:tcPr>
+          <w:p>
+            <w:pPr>
+              <w:jc w:val="center"/>
+              <w:rPr>
+                <w:b/>
+                <w:sz w:val="20"/>
+              </w:rPr>
+            </w:pPr>
+            <w:r>
+              <w:rPr>
+                <w:b/>
+                <w:sz w:val="20"/>
+              </w:rPr>
+              <w:t>No</w:t>
+            </w:r>
+          </w:p>
+        </w:tc>
+      </w:tr>
+      <w:tr>
+        <w:tc>
+          <w:tcPr>
+            <w:tcW w:w="3823" w:type="dxa"/>
+          </w:tcPr>
+          <w:p>
+            <w:pPr>
+              <w:rPr>
+                <w:b/>
+                <w:sz w:val="20"/>
+              </w:rPr>
+            </w:pPr>
+            <w:r>
+              <w:rPr>
+                <w:sz w:val="20"/>
+              </w:rPr>
+              <w:t>Clasifica los artículos automáticamente</w:t>
+            </w:r>
+          </w:p>
+        </w:tc>
+        <w:tc>
+          <w:tcPr>
+            <w:tcW w:w="2268" w:type="dxa"/>
+          </w:tcPr>
+          <w:p>
+            <w:pPr>
+              <w:jc w:val="center"/>
+              <w:rPr>
+                <w:b/>
+                <w:sz w:val="20"/>
+              </w:rPr>
+            </w:pPr>
+            <w:r>
+              <w:rPr>
+                <w:b/>
+                <w:sz w:val="20"/>
+              </w:rPr>
+              <w:t>No</w:t>
+            </w:r>
+          </w:p>
+        </w:tc>
+        <w:tc>
+          <w:tcPr>
+            <w:tcW w:w="2409" w:type="dxa"/>
+          </w:tcPr>
+          <w:p>
+            <w:pPr>
+              <w:jc w:val="center"/>
+              <w:rPr>
+                <w:b/>
+                <w:sz w:val="20"/>
+              </w:rPr>
+            </w:pPr>
+            <w:r>
+              <w:rPr>
+                <w:b/>
+                <w:sz w:val="20"/>
+              </w:rPr>
+              <w:t>No</w:t>
+            </w:r>
+          </w:p>
+        </w:tc>
+        <w:tc>
+          <w:tcPr>
+            <w:tcW w:w="2028" w:type="dxa"/>
+          </w:tcPr>
+          <w:p>
+            <w:pPr>
+              <w:jc w:val="center"/>
+              <w:rPr>
+                <w:b/>
+                <w:sz w:val="20"/>
+              </w:rPr>
+            </w:pPr>
+            <w:r>
+              <w:rPr>
+                <w:b/>
+                <w:sz w:val="20"/>
+              </w:rPr>
+              <w:t>Si</w:t>
             </w:r>
           </w:p>
         </w:tc>
@@ -2084,12 +1840,32 @@
     </w:tbl>
     <w:p>
       <w:pPr>
+        <w:rPr>
+          <w:b/>
+          <w:sz w:val="20"/>
+        </w:rPr>
+      </w:pPr>
+    </w:p>
+    <w:p>
+      <w:pPr>
         <w:jc w:val="center"/>
         <w:rPr>
+          <w:sz w:val="20"/>
+        </w:rPr>
+      </w:pPr>
+      <w:r>
+        <w:rPr>
           <w:b/>
           <w:sz w:val="20"/>
         </w:rPr>
-      </w:pPr>
+        <w:t>Tabla 1</w:t>
+      </w:r>
+      <w:r>
+        <w:rPr>
+          <w:sz w:val="20"/>
+        </w:rPr>
+        <w:t>. Resumen de productos similares.</w:t>
+      </w:r>
     </w:p>
     <w:p>
       <w:pPr>
@@ -2098,19 +1874,14 @@
           <w:sz w:val="20"/>
         </w:rPr>
       </w:pPr>
-      <w:r>
-        <w:rPr>
-          <w:b/>
-          <w:sz w:val="20"/>
-        </w:rPr>
-        <w:t>Tabla 1</w:t>
-      </w:r>
-      <w:r>
-        <w:rPr>
-          <w:sz w:val="20"/>
-        </w:rPr>
-        <w:t>. Resumen de productos similares.</w:t>
-      </w:r>
+    </w:p>
+    <w:p>
+      <w:pPr>
+        <w:jc w:val="center"/>
+        <w:rPr>
+          <w:sz w:val="20"/>
+        </w:rPr>
+      </w:pPr>
     </w:p>
     <w:p>
       <w:pPr>
@@ -2126,12 +1897,14 @@
         <w:jc w:val="both"/>
         <w:rPr>
           <w:sz w:val="20"/>
-        </w:rPr>
-      </w:pPr>
-      <w:r>
-        <w:rPr>
-          <w:sz w:val="20"/>
-        </w:rPr>
+          <w:szCs w:val="20"/>
+        </w:rPr>
+      </w:pPr>
+      <w:r>
+        <w:rPr>
+          <w:sz w:val="20"/>
+        </w:rPr>
+        <w:lastRenderedPageBreak/>
         <w:t>La</w:t>
       </w:r>
       <w:r>
@@ -2190,9 +1963,19 @@
       </w:r>
       <w:r>
         <w:rPr>
-          <w:sz w:val="20"/>
-        </w:rPr>
-        <w:t>automática,</w:t>
+          <w:color w:val="000000"/>
+          <w:sz w:val="20"/>
+          <w:szCs w:val="20"/>
+          <w:lang w:val="es-MX" w:eastAsia="es-MX"/>
+        </w:rPr>
+        <w:t>automática para determinar a que sección pertenece su contenido</w:t>
+      </w:r>
+      <w:r>
+        <w:rPr>
+          <w:sz w:val="20"/>
+          <w:szCs w:val="20"/>
+        </w:rPr>
+        <w:t>.</w:t>
       </w:r>
       <w:r>
         <w:rPr>
@@ -2204,13 +1987,37 @@
         <w:rPr>
           <w:sz w:val="20"/>
         </w:rPr>
-        <w:t>cabe mencionar que existe un trabajo terminal realizado previamente el cual lleva como título “Clasificación de noticias de diarios de circulación nacional mediante aprendizaje automático” con número 2017-A02</w:t>
-      </w:r>
-      <w:r>
-        <w:rPr>
-          <w:sz w:val="20"/>
-        </w:rPr>
-        <w:t xml:space="preserve"> como se puede ver en [</w:t>
+        <w:t>C</w:t>
+      </w:r>
+      <w:r>
+        <w:rPr>
+          <w:sz w:val="20"/>
+        </w:rPr>
+        <w:t>abe mencionar que existe un trabajo terminal realizado previ</w:t>
+      </w:r>
+      <w:r>
+        <w:rPr>
+          <w:sz w:val="20"/>
+        </w:rPr>
+        <w:t>amente titulado</w:t>
+      </w:r>
+      <w:r>
+        <w:rPr>
+          <w:sz w:val="20"/>
+        </w:rPr>
+        <w:t xml:space="preserve"> “Clasificación de noticias de diarios de circulación nacional mediante aprendizaje automático” con número 2017-A02</w:t>
+      </w:r>
+      <w:r>
+        <w:rPr>
+          <w:sz w:val="20"/>
+        </w:rPr>
+        <w:t xml:space="preserve"> </w:t>
+      </w:r>
+      <w:r>
+        <w:rPr>
+          <w:sz w:val="20"/>
+        </w:rPr>
+        <w:t>[</w:t>
       </w:r>
       <w:r>
         <w:rPr>
@@ -2228,7 +2035,19 @@
         <w:rPr>
           <w:sz w:val="20"/>
         </w:rPr>
-        <w:t>, en este trabajo se llevó acabo la clasificación de noticias en forma automática</w:t>
+        <w:t>, en el cual</w:t>
+      </w:r>
+      <w:r>
+        <w:rPr>
+          <w:sz w:val="20"/>
+        </w:rPr>
+        <w:t xml:space="preserve"> se llevó acabo la clasificación de noticias en forma automática</w:t>
+      </w:r>
+      <w:r>
+        <w:rPr>
+          <w:sz w:val="20"/>
+        </w:rPr>
+        <w:t>,</w:t>
       </w:r>
       <w:r>
         <w:rPr>
@@ -2240,64 +2059,29 @@
         <w:rPr>
           <w:sz w:val="20"/>
         </w:rPr>
-        <w:t xml:space="preserve">, </w:t>
-      </w:r>
-      <w:r>
-        <w:rPr>
-          <w:sz w:val="20"/>
-        </w:rPr>
-        <w:t>el trabajo propuesto se basa</w:t>
-      </w:r>
-      <w:r>
-        <w:rPr>
-          <w:sz w:val="20"/>
-        </w:rPr>
-        <w:t xml:space="preserve"> </w:t>
-      </w:r>
-      <w:r>
-        <w:rPr>
-          <w:sz w:val="20"/>
-        </w:rPr>
-        <w:t>en dicha clasificación</w:t>
-      </w:r>
-      <w:r>
-        <w:rPr>
-          <w:sz w:val="20"/>
-        </w:rPr>
-        <w:t xml:space="preserve"> para realizar el recolector</w:t>
-      </w:r>
-      <w:r>
-        <w:rPr>
-          <w:sz w:val="20"/>
-        </w:rPr>
-        <w:t xml:space="preserve"> </w:t>
-      </w:r>
-      <w:r>
-        <w:rPr>
-          <w:sz w:val="20"/>
-        </w:rPr>
-        <w:t>(</w:t>
-      </w:r>
-      <w:proofErr w:type="spellStart"/>
-      <w:r>
-        <w:rPr>
-          <w:sz w:val="20"/>
-          <w:szCs w:val="20"/>
-        </w:rPr>
-        <w:t>crawler</w:t>
-      </w:r>
-      <w:proofErr w:type="spellEnd"/>
-      <w:r>
-        <w:rPr>
-          <w:sz w:val="20"/>
-        </w:rPr>
-        <w:t>)</w:t>
-      </w:r>
-      <w:r>
-        <w:rPr>
-          <w:sz w:val="20"/>
-        </w:rPr>
-        <w:t>.</w:t>
+        <w:t xml:space="preserve">y </w:t>
+      </w:r>
+      <w:r>
+        <w:rPr>
+          <w:sz w:val="20"/>
+        </w:rPr>
+        <w:t xml:space="preserve">el trabajo </w:t>
+      </w:r>
+      <w:r>
+        <w:rPr>
+          <w:sz w:val="20"/>
+          <w:szCs w:val="20"/>
+        </w:rPr>
+        <w:t xml:space="preserve">propuesto </w:t>
+      </w:r>
+      <w:r>
+        <w:rPr>
+          <w:color w:val="000000"/>
+          <w:sz w:val="20"/>
+          <w:szCs w:val="20"/>
+          <w:lang w:val="es-MX" w:eastAsia="es-MX"/>
+        </w:rPr>
+        <w:t>tomará como base dicho clasificador para afinarlo y adaptarlo a la tarea del recolector de noticias.</w:t>
       </w:r>
     </w:p>
     <w:p>
@@ -2436,21 +2220,21 @@
           <w:color w:val="000000"/>
           <w:lang w:val="es-MX" w:eastAsia="es-MX"/>
         </w:rPr>
-        <w:t xml:space="preserve">fuentes como diarios, sitios de noticias, blogs, </w:t>
+        <w:t>fuentes como diar</w:t>
       </w:r>
       <w:r>
         <w:rPr>
           <w:color w:val="000000"/>
           <w:lang w:val="es-MX" w:eastAsia="es-MX"/>
         </w:rPr>
-        <w:t>foros</w:t>
+        <w:t xml:space="preserve">ios, sitios de noticias, blogs y </w:t>
       </w:r>
       <w:r>
         <w:rPr>
           <w:color w:val="000000"/>
           <w:lang w:val="es-MX" w:eastAsia="es-MX"/>
         </w:rPr>
-        <w:t>.</w:t>
+        <w:t>foros</w:t>
       </w:r>
     </w:p>
     <w:p>
@@ -2466,7 +2250,7 @@
           <w:color w:val="000000"/>
           <w:lang w:val="es-MX" w:eastAsia="es-MX"/>
         </w:rPr>
-        <w:t>Analizar de forma automática el contenido de las noticias para satisfacer los filtros establecidos por el usuario.</w:t>
+        <w:t>Analizar de forma automática el contenido de las noticias para satisfacer los filtros establecidos por el usuario</w:t>
       </w:r>
     </w:p>
     <w:p>
@@ -2505,14 +2289,14 @@
           <w:color w:val="000000"/>
           <w:lang w:val="es-MX" w:eastAsia="es-MX"/>
         </w:rPr>
-        <w:t xml:space="preserve">, </w:t>
+        <w:t xml:space="preserve"> </w:t>
       </w:r>
       <w:r>
         <w:rPr>
           <w:color w:val="000000"/>
           <w:lang w:val="es-MX" w:eastAsia="es-MX"/>
         </w:rPr>
-        <w:t>realizado en el trabajo terminal 2017-A02 para utilizarlo en el contexto de esta propuesta.</w:t>
+        <w:t>realizado en el trabajo terminal 2017-A02 para utilizarlo en el contexto de esta propuesta</w:t>
       </w:r>
     </w:p>
     <w:p>
@@ -2554,7 +2338,9 @@
       <w:pPr>
         <w:jc w:val="both"/>
         <w:rPr>
-          <w:sz w:val="20"/>
+          <w:rFonts w:ascii="Helvetica" w:hAnsi="Helvetica" w:cs="Helvetica"/>
+          <w:color w:val="000000"/>
+          <w:lang w:val="es-MX" w:eastAsia="es-MX"/>
         </w:rPr>
       </w:pPr>
       <w:r>
@@ -2609,7 +2395,19 @@
         <w:rPr>
           <w:sz w:val="20"/>
         </w:rPr>
-        <w:t>, blogs, redes sociales, foros, diarios</w:t>
+        <w:t>, blogs, redes sociales, foros,</w:t>
+      </w:r>
+      <w:r>
+        <w:rPr>
+          <w:sz w:val="20"/>
+        </w:rPr>
+        <w:t xml:space="preserve"> diarios</w:t>
+      </w:r>
+      <w:r>
+        <w:rPr>
+          <w:sz w:val="20"/>
+        </w:rPr>
+        <w:t>, etc</w:t>
       </w:r>
       <w:r>
         <w:rPr>
@@ -2633,19 +2431,45 @@
         <w:rPr>
           <w:sz w:val="20"/>
         </w:rPr>
-        <w:t>se tenga que</w:t>
-      </w:r>
-      <w:r>
-        <w:rPr>
-          <w:sz w:val="20"/>
-        </w:rPr>
-        <w:t xml:space="preserve"> acceder a muchos recursos</w:t>
-      </w:r>
-      <w:r>
-        <w:rPr>
-          <w:sz w:val="20"/>
-        </w:rPr>
-        <w:t xml:space="preserve">. </w:t>
+        <w:t>acceder a muchos recursos</w:t>
+      </w:r>
+      <w:r>
+        <w:rPr>
+          <w:sz w:val="20"/>
+        </w:rPr>
+        <w:t xml:space="preserve"> para recopilarla</w:t>
+      </w:r>
+      <w:r>
+        <w:rPr>
+          <w:sz w:val="20"/>
+        </w:rPr>
+        <w:t>.</w:t>
+      </w:r>
+      <w:r>
+        <w:rPr>
+          <w:rFonts w:ascii="Helvetica" w:hAnsi="Helvetica" w:cs="Helvetica"/>
+          <w:color w:val="000000"/>
+          <w:lang w:val="es-MX" w:eastAsia="es-MX"/>
+        </w:rPr>
+        <w:t xml:space="preserve"> </w:t>
+      </w:r>
+      <w:r>
+        <w:rPr>
+          <w:color w:val="000000"/>
+          <w:sz w:val="20"/>
+          <w:szCs w:val="20"/>
+          <w:lang w:val="es-MX" w:eastAsia="es-MX"/>
+        </w:rPr>
+        <w:t>Esta situación implica un gran esfuerzo y tiempo.</w:t>
+      </w:r>
+      <w:r>
+        <w:rPr>
+          <w:color w:val="000000"/>
+          <w:sz w:val="20"/>
+          <w:szCs w:val="20"/>
+          <w:lang w:val="es-MX" w:eastAsia="es-MX"/>
+        </w:rPr>
+        <w:t xml:space="preserve"> </w:t>
       </w:r>
       <w:r>
         <w:rPr>
@@ -2967,8 +2791,6 @@
         </w:rPr>
         <w:t xml:space="preserve">, para finalmente </w:t>
       </w:r>
-      <w:bookmarkStart w:id="3" w:name="_GoBack"/>
-      <w:bookmarkEnd w:id="3"/>
       <w:r>
         <w:rPr>
           <w:sz w:val="20"/>
@@ -2981,22 +2803,6 @@
         </w:rPr>
         <w:t>.</w:t>
       </w:r>
-    </w:p>
-    <w:p>
-      <w:pPr>
-        <w:jc w:val="both"/>
-        <w:rPr>
-          <w:sz w:val="20"/>
-        </w:rPr>
-      </w:pPr>
-    </w:p>
-    <w:p>
-      <w:pPr>
-        <w:jc w:val="both"/>
-        <w:rPr>
-          <w:sz w:val="20"/>
-        </w:rPr>
-      </w:pPr>
     </w:p>
     <w:p>
       <w:pPr>
@@ -3082,12 +2888,11 @@
           <w:color w:val="auto"/>
           <w:sz w:val="20"/>
         </w:rPr>
-        <w:lastRenderedPageBreak/>
         <w:drawing>
-          <wp:inline distT="0" distB="0" distL="0" distR="0" wp14:anchorId="2D7751C5" wp14:editId="7805F244">
-            <wp:extent cx="2451100" cy="2768600"/>
-            <wp:effectExtent l="0" t="0" r="0" b="0"/>
-            <wp:docPr id="1" name="Imagen 1"/>
+          <wp:inline distT="0" distB="0" distL="0" distR="0" wp14:anchorId="338703A0" wp14:editId="1B76F083">
+            <wp:extent cx="2199050" cy="2256020"/>
+            <wp:effectExtent l="0" t="0" r="0" b="5080"/>
+            <wp:docPr id="6" name="Imagen 6"/>
             <wp:cNvGraphicFramePr>
               <a:graphicFrameLocks xmlns:a="http://schemas.openxmlformats.org/drawingml/2006/main" noChangeAspect="1"/>
             </wp:cNvGraphicFramePr>
@@ -3095,11 +2900,11 @@
               <a:graphicData uri="http://schemas.openxmlformats.org/drawingml/2006/picture">
                 <pic:pic xmlns:pic="http://schemas.openxmlformats.org/drawingml/2006/picture">
                   <pic:nvPicPr>
-                    <pic:cNvPr id="1" name="Esquema de Proceso.png"/>
+                    <pic:cNvPr id="6" name="Esquema de Proceso.png"/>
                     <pic:cNvPicPr/>
                   </pic:nvPicPr>
                   <pic:blipFill>
-                    <a:blip r:embed="rId10">
+                    <a:blip r:embed="rId11">
                       <a:extLst>
                         <a:ext uri="{28A0092B-C50C-407E-A947-70E740481C1C}">
                           <a14:useLocalDpi xmlns:a14="http://schemas.microsoft.com/office/drawing/2010/main" val="0"/>
@@ -3113,7 +2918,7 @@
                   <pic:spPr>
                     <a:xfrm>
                       <a:off x="0" y="0"/>
-                      <a:ext cx="2451100" cy="2768600"/>
+                      <a:ext cx="2208299" cy="2265509"/>
                     </a:xfrm>
                     <a:prstGeom prst="rect">
                       <a:avLst/>
@@ -3169,6 +2974,790 @@
     </w:p>
     <w:p>
       <w:pPr>
+        <w:pStyle w:val="NormalWeb"/>
+        <w:spacing w:before="0" w:beforeAutospacing="0" w:after="0" w:afterAutospacing="0"/>
+        <w:jc w:val="center"/>
+        <w:rPr>
+          <w:rFonts w:ascii="Times New Roman" w:hAnsi="Times New Roman"/>
+          <w:color w:val="auto"/>
+          <w:sz w:val="20"/>
+        </w:rPr>
+      </w:pPr>
+    </w:p>
+    <w:p>
+      <w:pPr>
+        <w:pStyle w:val="NormalWeb"/>
+        <w:spacing w:before="0" w:beforeAutospacing="0" w:after="0" w:afterAutospacing="0"/>
+        <w:rPr>
+          <w:rFonts w:ascii="Times New Roman" w:hAnsi="Times New Roman"/>
+          <w:color w:val="auto"/>
+          <w:sz w:val="20"/>
+          <w:szCs w:val="20"/>
+        </w:rPr>
+      </w:pPr>
+    </w:p>
+    <w:p>
+      <w:pPr>
+        <w:tabs>
+          <w:tab w:val="left" w:pos="560"/>
+          <w:tab w:val="left" w:pos="1120"/>
+          <w:tab w:val="left" w:pos="1680"/>
+          <w:tab w:val="left" w:pos="2240"/>
+          <w:tab w:val="left" w:pos="2800"/>
+          <w:tab w:val="left" w:pos="3360"/>
+          <w:tab w:val="left" w:pos="3920"/>
+          <w:tab w:val="left" w:pos="4480"/>
+          <w:tab w:val="left" w:pos="5040"/>
+          <w:tab w:val="left" w:pos="5600"/>
+          <w:tab w:val="left" w:pos="6160"/>
+          <w:tab w:val="left" w:pos="6720"/>
+        </w:tabs>
+        <w:autoSpaceDE w:val="0"/>
+        <w:autoSpaceDN w:val="0"/>
+        <w:adjustRightInd w:val="0"/>
+        <w:jc w:val="both"/>
+        <w:rPr>
+          <w:color w:val="000000" w:themeColor="text1"/>
+          <w:sz w:val="20"/>
+          <w:szCs w:val="20"/>
+          <w:lang w:val="es-MX" w:eastAsia="es-MX"/>
+        </w:rPr>
+      </w:pPr>
+      <w:r>
+        <w:rPr>
+          <w:color w:val="000000" w:themeColor="text1"/>
+          <w:sz w:val="20"/>
+          <w:szCs w:val="20"/>
+          <w:lang w:val="es-MX" w:eastAsia="es-MX"/>
+        </w:rPr>
+        <w:t>El sistema propuesto contará con los módulos mostrados en la Figura 1. A continuación se describen brevemente cada uno de ellos.</w:t>
+      </w:r>
+    </w:p>
+    <w:p>
+      <w:pPr>
+        <w:tabs>
+          <w:tab w:val="left" w:pos="560"/>
+          <w:tab w:val="left" w:pos="1120"/>
+          <w:tab w:val="left" w:pos="1680"/>
+          <w:tab w:val="left" w:pos="2240"/>
+          <w:tab w:val="left" w:pos="2800"/>
+          <w:tab w:val="left" w:pos="3360"/>
+          <w:tab w:val="left" w:pos="3920"/>
+          <w:tab w:val="left" w:pos="4480"/>
+          <w:tab w:val="left" w:pos="5040"/>
+          <w:tab w:val="left" w:pos="5600"/>
+          <w:tab w:val="left" w:pos="6160"/>
+          <w:tab w:val="left" w:pos="6720"/>
+        </w:tabs>
+        <w:autoSpaceDE w:val="0"/>
+        <w:autoSpaceDN w:val="0"/>
+        <w:adjustRightInd w:val="0"/>
+        <w:jc w:val="both"/>
+        <w:rPr>
+          <w:color w:val="000000" w:themeColor="text1"/>
+          <w:sz w:val="20"/>
+          <w:szCs w:val="20"/>
+          <w:lang w:val="es-MX" w:eastAsia="es-MX"/>
+        </w:rPr>
+      </w:pPr>
+    </w:p>
+    <w:p>
+      <w:pPr>
+        <w:pStyle w:val="Prrafodelista"/>
+        <w:numPr>
+          <w:ilvl w:val="0"/>
+          <w:numId w:val="20"/>
+        </w:numPr>
+        <w:tabs>
+          <w:tab w:val="left" w:pos="560"/>
+          <w:tab w:val="left" w:pos="1120"/>
+          <w:tab w:val="left" w:pos="1680"/>
+          <w:tab w:val="left" w:pos="2240"/>
+          <w:tab w:val="left" w:pos="2800"/>
+          <w:tab w:val="left" w:pos="3360"/>
+          <w:tab w:val="left" w:pos="3920"/>
+          <w:tab w:val="left" w:pos="4480"/>
+          <w:tab w:val="left" w:pos="5040"/>
+          <w:tab w:val="left" w:pos="5600"/>
+          <w:tab w:val="left" w:pos="6160"/>
+          <w:tab w:val="left" w:pos="6720"/>
+        </w:tabs>
+        <w:autoSpaceDE w:val="0"/>
+        <w:autoSpaceDN w:val="0"/>
+        <w:adjustRightInd w:val="0"/>
+        <w:jc w:val="both"/>
+        <w:rPr>
+          <w:color w:val="000000" w:themeColor="text1"/>
+          <w:sz w:val="20"/>
+          <w:szCs w:val="20"/>
+          <w:lang w:val="es-MX" w:eastAsia="es-MX"/>
+        </w:rPr>
+      </w:pPr>
+      <w:r>
+        <w:rPr>
+          <w:color w:val="000000" w:themeColor="text1"/>
+          <w:sz w:val="20"/>
+          <w:szCs w:val="20"/>
+          <w:lang w:val="es-MX" w:eastAsia="es-MX"/>
+        </w:rPr>
+        <w:t>I</w:t>
+      </w:r>
+      <w:r>
+        <w:rPr>
+          <w:color w:val="000000" w:themeColor="text1"/>
+          <w:sz w:val="20"/>
+          <w:szCs w:val="20"/>
+          <w:lang w:val="es-MX" w:eastAsia="es-MX"/>
+        </w:rPr>
+        <w:t>ngreso de f</w:t>
+      </w:r>
+      <w:r>
+        <w:rPr>
+          <w:color w:val="000000" w:themeColor="text1"/>
+          <w:sz w:val="20"/>
+          <w:szCs w:val="20"/>
+          <w:lang w:val="es-MX" w:eastAsia="es-MX"/>
+        </w:rPr>
+        <w:t>iltros de información</w:t>
+      </w:r>
+      <w:r>
+        <w:rPr>
+          <w:color w:val="000000" w:themeColor="text1"/>
+          <w:sz w:val="20"/>
+          <w:szCs w:val="20"/>
+          <w:lang w:val="es-MX" w:eastAsia="es-MX"/>
+        </w:rPr>
+        <w:t xml:space="preserve">. </w:t>
+      </w:r>
+      <w:r>
+        <w:rPr>
+          <w:color w:val="000000" w:themeColor="text1"/>
+          <w:sz w:val="20"/>
+          <w:szCs w:val="20"/>
+          <w:lang w:val="es-MX" w:eastAsia="es-MX"/>
+        </w:rPr>
+        <w:t>Desde este módulo el usuario podrá establecer el periodo y las secciones de las noticias de su interés.</w:t>
+      </w:r>
+    </w:p>
+    <w:p>
+      <w:pPr>
+        <w:pStyle w:val="Prrafodelista"/>
+        <w:numPr>
+          <w:ilvl w:val="0"/>
+          <w:numId w:val="20"/>
+        </w:numPr>
+        <w:tabs>
+          <w:tab w:val="left" w:pos="560"/>
+          <w:tab w:val="left" w:pos="1120"/>
+          <w:tab w:val="left" w:pos="1680"/>
+          <w:tab w:val="left" w:pos="2240"/>
+          <w:tab w:val="left" w:pos="2800"/>
+          <w:tab w:val="left" w:pos="3360"/>
+          <w:tab w:val="left" w:pos="3920"/>
+          <w:tab w:val="left" w:pos="4480"/>
+          <w:tab w:val="left" w:pos="5040"/>
+          <w:tab w:val="left" w:pos="5600"/>
+          <w:tab w:val="left" w:pos="6160"/>
+          <w:tab w:val="left" w:pos="6720"/>
+        </w:tabs>
+        <w:autoSpaceDE w:val="0"/>
+        <w:autoSpaceDN w:val="0"/>
+        <w:adjustRightInd w:val="0"/>
+        <w:jc w:val="both"/>
+        <w:rPr>
+          <w:color w:val="000000" w:themeColor="text1"/>
+          <w:sz w:val="20"/>
+          <w:szCs w:val="20"/>
+          <w:lang w:val="es-MX" w:eastAsia="es-MX"/>
+        </w:rPr>
+      </w:pPr>
+      <w:r>
+        <w:rPr>
+          <w:color w:val="000000" w:themeColor="text1"/>
+          <w:sz w:val="20"/>
+          <w:szCs w:val="20"/>
+          <w:lang w:val="es-MX" w:eastAsia="es-MX"/>
+        </w:rPr>
+        <w:t>Recolección de noticias</w:t>
+      </w:r>
+      <w:r>
+        <w:rPr>
+          <w:color w:val="000000" w:themeColor="text1"/>
+          <w:sz w:val="20"/>
+          <w:szCs w:val="20"/>
+          <w:lang w:val="es-MX" w:eastAsia="es-MX"/>
+        </w:rPr>
+        <w:t xml:space="preserve">. </w:t>
+      </w:r>
+      <w:r>
+        <w:rPr>
+          <w:color w:val="000000" w:themeColor="text1"/>
+          <w:sz w:val="20"/>
+          <w:szCs w:val="20"/>
+          <w:lang w:val="es-MX" w:eastAsia="es-MX"/>
+        </w:rPr>
+        <w:t>El recolector</w:t>
+      </w:r>
+      <w:r>
+        <w:rPr>
+          <w:color w:val="000000" w:themeColor="text1"/>
+          <w:sz w:val="20"/>
+          <w:szCs w:val="20"/>
+          <w:lang w:val="es-MX" w:eastAsia="es-MX"/>
+        </w:rPr>
+        <w:t xml:space="preserve"> accederá</w:t>
+      </w:r>
+      <w:r>
+        <w:rPr>
+          <w:color w:val="000000" w:themeColor="text1"/>
+          <w:sz w:val="20"/>
+          <w:szCs w:val="20"/>
+          <w:lang w:val="es-MX" w:eastAsia="es-MX"/>
+        </w:rPr>
+        <w:t xml:space="preserve"> a las URL registradas</w:t>
+      </w:r>
+      <w:r>
+        <w:rPr>
+          <w:color w:val="000000" w:themeColor="text1"/>
+          <w:sz w:val="20"/>
+          <w:szCs w:val="20"/>
+          <w:lang w:val="es-MX" w:eastAsia="es-MX"/>
+        </w:rPr>
+        <w:t>, recopilando</w:t>
+      </w:r>
+      <w:r>
+        <w:rPr>
+          <w:color w:val="000000" w:themeColor="text1"/>
+          <w:sz w:val="20"/>
+          <w:szCs w:val="20"/>
+          <w:lang w:val="es-MX" w:eastAsia="es-MX"/>
+        </w:rPr>
+        <w:t xml:space="preserve"> </w:t>
+      </w:r>
+      <w:r>
+        <w:rPr>
+          <w:color w:val="000000" w:themeColor="text1"/>
+          <w:sz w:val="20"/>
+          <w:szCs w:val="20"/>
+          <w:lang w:val="es-MX" w:eastAsia="es-MX"/>
+        </w:rPr>
+        <w:t>el hipertexto de cada sito accedido.</w:t>
+      </w:r>
+    </w:p>
+    <w:p>
+      <w:pPr>
+        <w:pStyle w:val="Prrafodelista"/>
+        <w:numPr>
+          <w:ilvl w:val="0"/>
+          <w:numId w:val="20"/>
+        </w:numPr>
+        <w:tabs>
+          <w:tab w:val="left" w:pos="560"/>
+          <w:tab w:val="left" w:pos="1120"/>
+          <w:tab w:val="left" w:pos="1680"/>
+          <w:tab w:val="left" w:pos="2240"/>
+          <w:tab w:val="left" w:pos="2800"/>
+          <w:tab w:val="left" w:pos="3360"/>
+          <w:tab w:val="left" w:pos="3920"/>
+          <w:tab w:val="left" w:pos="4480"/>
+          <w:tab w:val="left" w:pos="5040"/>
+          <w:tab w:val="left" w:pos="5600"/>
+          <w:tab w:val="left" w:pos="6160"/>
+          <w:tab w:val="left" w:pos="6720"/>
+        </w:tabs>
+        <w:autoSpaceDE w:val="0"/>
+        <w:autoSpaceDN w:val="0"/>
+        <w:adjustRightInd w:val="0"/>
+        <w:jc w:val="both"/>
+        <w:rPr>
+          <w:color w:val="000000" w:themeColor="text1"/>
+          <w:sz w:val="20"/>
+          <w:szCs w:val="20"/>
+          <w:lang w:val="es-MX" w:eastAsia="es-MX"/>
+        </w:rPr>
+      </w:pPr>
+      <w:r>
+        <w:rPr>
+          <w:color w:val="000000" w:themeColor="text1"/>
+          <w:sz w:val="20"/>
+          <w:szCs w:val="20"/>
+          <w:lang w:val="es-MX" w:eastAsia="es-MX"/>
+        </w:rPr>
+        <w:t xml:space="preserve"> Extracción de información. </w:t>
+      </w:r>
+      <w:r>
+        <w:rPr>
+          <w:color w:val="000000" w:themeColor="text1"/>
+          <w:sz w:val="20"/>
+          <w:szCs w:val="20"/>
+          <w:lang w:val="es-MX" w:eastAsia="es-MX"/>
+        </w:rPr>
+        <w:t>En este módulo se</w:t>
+      </w:r>
+      <w:r>
+        <w:rPr>
+          <w:color w:val="000000" w:themeColor="text1"/>
+          <w:sz w:val="20"/>
+          <w:szCs w:val="20"/>
+          <w:lang w:val="es-MX" w:eastAsia="es-MX"/>
+        </w:rPr>
+        <w:t xml:space="preserve"> </w:t>
+      </w:r>
+      <w:r>
+        <w:rPr>
+          <w:color w:val="000000" w:themeColor="text1"/>
+          <w:sz w:val="20"/>
+          <w:szCs w:val="20"/>
+          <w:lang w:val="es-MX" w:eastAsia="es-MX"/>
+        </w:rPr>
+        <w:t>p</w:t>
+      </w:r>
+      <w:r>
+        <w:rPr>
+          <w:color w:val="000000" w:themeColor="text1"/>
+          <w:sz w:val="20"/>
+          <w:szCs w:val="20"/>
+          <w:lang w:val="es-MX" w:eastAsia="es-MX"/>
+        </w:rPr>
+        <w:t>r</w:t>
+      </w:r>
+      <w:r>
+        <w:rPr>
+          <w:color w:val="000000" w:themeColor="text1"/>
+          <w:sz w:val="20"/>
+          <w:szCs w:val="20"/>
+          <w:lang w:val="es-MX" w:eastAsia="es-MX"/>
+        </w:rPr>
+        <w:t>o</w:t>
+      </w:r>
+      <w:r>
+        <w:rPr>
+          <w:color w:val="000000" w:themeColor="text1"/>
+          <w:sz w:val="20"/>
+          <w:szCs w:val="20"/>
+          <w:lang w:val="es-MX" w:eastAsia="es-MX"/>
+        </w:rPr>
+        <w:t>cesa</w:t>
+      </w:r>
+      <w:r>
+        <w:rPr>
+          <w:color w:val="000000" w:themeColor="text1"/>
+          <w:sz w:val="20"/>
+          <w:szCs w:val="20"/>
+          <w:lang w:val="es-MX" w:eastAsia="es-MX"/>
+        </w:rPr>
+        <w:t>rá</w:t>
+      </w:r>
+      <w:r>
+        <w:rPr>
+          <w:color w:val="000000" w:themeColor="text1"/>
+          <w:sz w:val="20"/>
+          <w:szCs w:val="20"/>
+          <w:lang w:val="es-MX" w:eastAsia="es-MX"/>
+        </w:rPr>
+        <w:t xml:space="preserve"> </w:t>
+      </w:r>
+      <w:r>
+        <w:rPr>
+          <w:color w:val="000000" w:themeColor="text1"/>
+          <w:sz w:val="20"/>
+          <w:szCs w:val="20"/>
+          <w:lang w:val="es-MX" w:eastAsia="es-MX"/>
+        </w:rPr>
+        <w:t>el hipertexto de cada pagina</w:t>
+      </w:r>
+      <w:r>
+        <w:rPr>
+          <w:color w:val="000000" w:themeColor="text1"/>
+          <w:sz w:val="20"/>
+          <w:szCs w:val="20"/>
+          <w:lang w:val="es-MX" w:eastAsia="es-MX"/>
+        </w:rPr>
+        <w:t xml:space="preserve"> </w:t>
+      </w:r>
+      <w:r>
+        <w:rPr>
+          <w:color w:val="000000" w:themeColor="text1"/>
+          <w:sz w:val="20"/>
+          <w:szCs w:val="20"/>
+          <w:lang w:val="es-MX" w:eastAsia="es-MX"/>
+        </w:rPr>
+        <w:t xml:space="preserve">para obteber las </w:t>
+      </w:r>
+      <w:r>
+        <w:rPr>
+          <w:color w:val="000000" w:themeColor="text1"/>
+          <w:sz w:val="20"/>
+          <w:szCs w:val="20"/>
+          <w:lang w:val="es-MX" w:eastAsia="es-MX"/>
+        </w:rPr>
+        <w:t xml:space="preserve">noticias y sus </w:t>
+      </w:r>
+      <w:r>
+        <w:rPr>
+          <w:color w:val="000000" w:themeColor="text1"/>
+          <w:sz w:val="20"/>
+          <w:szCs w:val="20"/>
+          <w:lang w:val="es-MX" w:eastAsia="es-MX"/>
+        </w:rPr>
+        <w:t>cara</w:t>
+      </w:r>
+      <w:r>
+        <w:rPr>
+          <w:color w:val="000000" w:themeColor="text1"/>
+          <w:sz w:val="20"/>
+          <w:szCs w:val="20"/>
+          <w:lang w:val="es-MX" w:eastAsia="es-MX"/>
+        </w:rPr>
+        <w:t>cteristicas.</w:t>
+      </w:r>
+    </w:p>
+    <w:p>
+      <w:pPr>
+        <w:pStyle w:val="Prrafodelista"/>
+        <w:numPr>
+          <w:ilvl w:val="0"/>
+          <w:numId w:val="20"/>
+        </w:numPr>
+        <w:tabs>
+          <w:tab w:val="left" w:pos="560"/>
+          <w:tab w:val="left" w:pos="1120"/>
+          <w:tab w:val="left" w:pos="1680"/>
+          <w:tab w:val="left" w:pos="2240"/>
+          <w:tab w:val="left" w:pos="2800"/>
+          <w:tab w:val="left" w:pos="3360"/>
+          <w:tab w:val="left" w:pos="3920"/>
+          <w:tab w:val="left" w:pos="4480"/>
+          <w:tab w:val="left" w:pos="5040"/>
+          <w:tab w:val="left" w:pos="5600"/>
+          <w:tab w:val="left" w:pos="6160"/>
+          <w:tab w:val="left" w:pos="6720"/>
+        </w:tabs>
+        <w:autoSpaceDE w:val="0"/>
+        <w:autoSpaceDN w:val="0"/>
+        <w:adjustRightInd w:val="0"/>
+        <w:jc w:val="both"/>
+        <w:rPr>
+          <w:color w:val="000000" w:themeColor="text1"/>
+          <w:sz w:val="20"/>
+          <w:szCs w:val="20"/>
+          <w:lang w:val="es-MX" w:eastAsia="es-MX"/>
+        </w:rPr>
+      </w:pPr>
+      <w:r>
+        <w:rPr>
+          <w:color w:val="000000" w:themeColor="text1"/>
+          <w:sz w:val="20"/>
+          <w:szCs w:val="20"/>
+          <w:lang w:val="es-MX" w:eastAsia="es-MX"/>
+        </w:rPr>
+        <w:t>Análisis de la informaci</w:t>
+      </w:r>
+      <w:r>
+        <w:rPr>
+          <w:color w:val="000000" w:themeColor="text1"/>
+          <w:sz w:val="20"/>
+          <w:szCs w:val="20"/>
+          <w:lang w:val="es-MX" w:eastAsia="es-MX"/>
+        </w:rPr>
+        <w:t>ó.</w:t>
+      </w:r>
+      <w:r>
+        <w:rPr>
+          <w:color w:val="000000" w:themeColor="text1"/>
+          <w:sz w:val="20"/>
+          <w:szCs w:val="20"/>
+          <w:lang w:val="es-MX" w:eastAsia="es-MX"/>
+        </w:rPr>
+        <w:t xml:space="preserve"> </w:t>
+      </w:r>
+      <w:r>
+        <w:rPr>
+          <w:color w:val="000000" w:themeColor="text1"/>
+          <w:sz w:val="20"/>
+          <w:szCs w:val="20"/>
+          <w:lang w:val="es-MX" w:eastAsia="es-MX"/>
+        </w:rPr>
+        <w:t>Se</w:t>
+      </w:r>
+      <w:r>
+        <w:rPr>
+          <w:color w:val="000000" w:themeColor="text1"/>
+          <w:sz w:val="20"/>
+          <w:szCs w:val="20"/>
+          <w:lang w:val="es-MX" w:eastAsia="es-MX"/>
+        </w:rPr>
+        <w:t xml:space="preserve"> lleva acabo el  análisis de</w:t>
+      </w:r>
+      <w:r>
+        <w:rPr>
+          <w:color w:val="000000" w:themeColor="text1"/>
+          <w:sz w:val="20"/>
+          <w:szCs w:val="20"/>
+          <w:lang w:val="es-MX" w:eastAsia="es-MX"/>
+        </w:rPr>
+        <w:t xml:space="preserve"> las carcteristicas de cada artículo</w:t>
+      </w:r>
+      <w:r>
+        <w:rPr>
+          <w:color w:val="000000" w:themeColor="text1"/>
+          <w:sz w:val="20"/>
+          <w:szCs w:val="20"/>
+          <w:lang w:val="es-MX" w:eastAsia="es-MX"/>
+        </w:rPr>
+        <w:t xml:space="preserve"> para su posterior clasificación</w:t>
+      </w:r>
+      <w:r>
+        <w:rPr>
+          <w:color w:val="000000" w:themeColor="text1"/>
+          <w:sz w:val="20"/>
+          <w:szCs w:val="20"/>
+          <w:lang w:val="es-MX" w:eastAsia="es-MX"/>
+        </w:rPr>
+        <w:t>.</w:t>
+      </w:r>
+    </w:p>
+    <w:p>
+      <w:pPr>
+        <w:pStyle w:val="Prrafodelista"/>
+        <w:numPr>
+          <w:ilvl w:val="0"/>
+          <w:numId w:val="20"/>
+        </w:numPr>
+        <w:tabs>
+          <w:tab w:val="left" w:pos="560"/>
+          <w:tab w:val="left" w:pos="1120"/>
+          <w:tab w:val="left" w:pos="1680"/>
+          <w:tab w:val="left" w:pos="2240"/>
+          <w:tab w:val="left" w:pos="2800"/>
+          <w:tab w:val="left" w:pos="3360"/>
+          <w:tab w:val="left" w:pos="3920"/>
+          <w:tab w:val="left" w:pos="4480"/>
+          <w:tab w:val="left" w:pos="5040"/>
+          <w:tab w:val="left" w:pos="5600"/>
+          <w:tab w:val="left" w:pos="6160"/>
+          <w:tab w:val="left" w:pos="6720"/>
+        </w:tabs>
+        <w:autoSpaceDE w:val="0"/>
+        <w:autoSpaceDN w:val="0"/>
+        <w:adjustRightInd w:val="0"/>
+        <w:jc w:val="both"/>
+        <w:rPr>
+          <w:color w:val="000000" w:themeColor="text1"/>
+          <w:sz w:val="20"/>
+          <w:szCs w:val="20"/>
+          <w:lang w:val="es-MX" w:eastAsia="es-MX"/>
+        </w:rPr>
+      </w:pPr>
+      <w:r>
+        <w:rPr>
+          <w:color w:val="000000" w:themeColor="text1"/>
+          <w:sz w:val="20"/>
+          <w:szCs w:val="20"/>
+          <w:lang w:val="es-MX" w:eastAsia="es-MX"/>
+        </w:rPr>
+        <w:t xml:space="preserve">Clasificación en secciones. Las noticias son clasificadas en secciones con base en el análisis de </w:t>
+      </w:r>
+      <w:r>
+        <w:rPr>
+          <w:color w:val="000000" w:themeColor="text1"/>
+          <w:sz w:val="20"/>
+          <w:szCs w:val="20"/>
+          <w:lang w:val="es-MX" w:eastAsia="es-MX"/>
+        </w:rPr>
+        <w:t>sus caracteristicas.</w:t>
+      </w:r>
+    </w:p>
+    <w:p>
+      <w:pPr>
+        <w:pStyle w:val="Prrafodelista"/>
+        <w:numPr>
+          <w:ilvl w:val="0"/>
+          <w:numId w:val="20"/>
+        </w:numPr>
+        <w:tabs>
+          <w:tab w:val="left" w:pos="560"/>
+          <w:tab w:val="left" w:pos="1120"/>
+          <w:tab w:val="left" w:pos="1680"/>
+          <w:tab w:val="left" w:pos="2240"/>
+          <w:tab w:val="left" w:pos="2800"/>
+          <w:tab w:val="left" w:pos="3360"/>
+          <w:tab w:val="left" w:pos="3920"/>
+          <w:tab w:val="left" w:pos="4480"/>
+          <w:tab w:val="left" w:pos="5040"/>
+          <w:tab w:val="left" w:pos="5600"/>
+          <w:tab w:val="left" w:pos="6160"/>
+          <w:tab w:val="left" w:pos="6720"/>
+        </w:tabs>
+        <w:autoSpaceDE w:val="0"/>
+        <w:autoSpaceDN w:val="0"/>
+        <w:adjustRightInd w:val="0"/>
+        <w:jc w:val="both"/>
+        <w:rPr>
+          <w:color w:val="000000" w:themeColor="text1"/>
+          <w:sz w:val="20"/>
+          <w:szCs w:val="20"/>
+          <w:lang w:val="es-MX" w:eastAsia="es-MX"/>
+        </w:rPr>
+      </w:pPr>
+      <w:r>
+        <w:rPr>
+          <w:color w:val="000000" w:themeColor="text1"/>
+          <w:sz w:val="20"/>
+          <w:szCs w:val="20"/>
+          <w:lang w:val="es-MX" w:eastAsia="es-MX"/>
+        </w:rPr>
+        <w:t xml:space="preserve">Visualización de enlaces a las noticias. </w:t>
+      </w:r>
+      <w:r>
+        <w:rPr>
+          <w:color w:val="000000" w:themeColor="text1"/>
+          <w:sz w:val="20"/>
+          <w:szCs w:val="20"/>
+          <w:lang w:val="es-MX" w:eastAsia="es-MX"/>
+        </w:rPr>
+        <w:t>En este módulo s</w:t>
+      </w:r>
+      <w:r>
+        <w:rPr>
+          <w:color w:val="000000" w:themeColor="text1"/>
+          <w:sz w:val="20"/>
+          <w:szCs w:val="20"/>
+          <w:lang w:val="es-MX" w:eastAsia="es-MX"/>
+        </w:rPr>
+        <w:t>e muestra</w:t>
+      </w:r>
+      <w:r>
+        <w:rPr>
+          <w:color w:val="000000" w:themeColor="text1"/>
+          <w:sz w:val="20"/>
+          <w:szCs w:val="20"/>
+          <w:lang w:val="es-MX" w:eastAsia="es-MX"/>
+        </w:rPr>
+        <w:t xml:space="preserve">n binculos </w:t>
+      </w:r>
+      <w:r>
+        <w:rPr>
+          <w:color w:val="000000" w:themeColor="text1"/>
+          <w:sz w:val="20"/>
+          <w:szCs w:val="20"/>
+          <w:lang w:val="es-MX" w:eastAsia="es-MX"/>
+        </w:rPr>
+        <w:t xml:space="preserve"> a las </w:t>
+      </w:r>
+      <w:r>
+        <w:rPr>
+          <w:color w:val="000000" w:themeColor="text1"/>
+          <w:sz w:val="20"/>
+          <w:szCs w:val="20"/>
+          <w:lang w:val="es-MX" w:eastAsia="es-MX"/>
+        </w:rPr>
+        <w:t xml:space="preserve">noticias clasificadas </w:t>
+      </w:r>
+      <w:r>
+        <w:rPr>
+          <w:color w:val="000000" w:themeColor="text1"/>
+          <w:sz w:val="20"/>
+          <w:szCs w:val="20"/>
+          <w:lang w:val="es-MX" w:eastAsia="es-MX"/>
+        </w:rPr>
+        <w:t xml:space="preserve">en un entorno </w:t>
+      </w:r>
+      <w:r>
+        <w:rPr>
+          <w:color w:val="000000" w:themeColor="text1"/>
+          <w:sz w:val="20"/>
+          <w:szCs w:val="20"/>
+          <w:lang w:val="es-MX" w:eastAsia="es-MX"/>
+        </w:rPr>
+        <w:t>ordenado y clasificado por la sección y peri</w:t>
+      </w:r>
+      <w:r>
+        <w:rPr>
+          <w:color w:val="000000" w:themeColor="text1"/>
+          <w:sz w:val="20"/>
+          <w:szCs w:val="20"/>
+          <w:lang w:val="es-MX" w:eastAsia="es-MX"/>
+        </w:rPr>
+        <w:t>o</w:t>
+      </w:r>
+      <w:r>
+        <w:rPr>
+          <w:color w:val="000000" w:themeColor="text1"/>
+          <w:sz w:val="20"/>
+          <w:szCs w:val="20"/>
+          <w:lang w:val="es-MX" w:eastAsia="es-MX"/>
+        </w:rPr>
+        <w:t>do establecido por el usuario.</w:t>
+      </w:r>
+    </w:p>
+    <w:p>
+      <w:pPr>
+        <w:pStyle w:val="Prrafodelista"/>
+        <w:tabs>
+          <w:tab w:val="left" w:pos="560"/>
+          <w:tab w:val="left" w:pos="1120"/>
+          <w:tab w:val="left" w:pos="1680"/>
+          <w:tab w:val="left" w:pos="2240"/>
+          <w:tab w:val="left" w:pos="2800"/>
+          <w:tab w:val="left" w:pos="3360"/>
+          <w:tab w:val="left" w:pos="3920"/>
+          <w:tab w:val="left" w:pos="4480"/>
+          <w:tab w:val="left" w:pos="5040"/>
+          <w:tab w:val="left" w:pos="5600"/>
+          <w:tab w:val="left" w:pos="6160"/>
+          <w:tab w:val="left" w:pos="6720"/>
+        </w:tabs>
+        <w:autoSpaceDE w:val="0"/>
+        <w:autoSpaceDN w:val="0"/>
+        <w:adjustRightInd w:val="0"/>
+        <w:rPr>
+          <w:rFonts w:ascii="Arial" w:hAnsi="Arial" w:cs="Arial"/>
+          <w:color w:val="000000" w:themeColor="text1"/>
+          <w:sz w:val="18"/>
+          <w:szCs w:val="18"/>
+          <w:lang w:val="es-MX" w:eastAsia="es-MX"/>
+        </w:rPr>
+      </w:pPr>
+    </w:p>
+    <w:p>
+      <w:pPr>
+        <w:tabs>
+          <w:tab w:val="left" w:pos="560"/>
+          <w:tab w:val="left" w:pos="1120"/>
+          <w:tab w:val="left" w:pos="1680"/>
+          <w:tab w:val="left" w:pos="2240"/>
+          <w:tab w:val="left" w:pos="2800"/>
+          <w:tab w:val="left" w:pos="3360"/>
+          <w:tab w:val="left" w:pos="3920"/>
+          <w:tab w:val="left" w:pos="4480"/>
+          <w:tab w:val="left" w:pos="5040"/>
+          <w:tab w:val="left" w:pos="5600"/>
+          <w:tab w:val="left" w:pos="6160"/>
+          <w:tab w:val="left" w:pos="6720"/>
+        </w:tabs>
+        <w:autoSpaceDE w:val="0"/>
+        <w:autoSpaceDN w:val="0"/>
+        <w:adjustRightInd w:val="0"/>
+        <w:rPr>
+          <w:color w:val="000000" w:themeColor="text1"/>
+          <w:sz w:val="20"/>
+          <w:szCs w:val="20"/>
+          <w:lang w:val="es-MX" w:eastAsia="es-MX"/>
+        </w:rPr>
+      </w:pPr>
+      <w:r>
+        <w:rPr>
+          <w:color w:val="000000" w:themeColor="text1"/>
+          <w:sz w:val="20"/>
+          <w:szCs w:val="20"/>
+          <w:lang w:val="es-MX" w:eastAsia="es-MX"/>
+        </w:rPr>
+        <w:t>Al finalizar este trabajo se contará con:</w:t>
+      </w:r>
+    </w:p>
+    <w:p>
+      <w:pPr>
         <w:jc w:val="both"/>
         <w:rPr>
           <w:sz w:val="20"/>
@@ -3228,6 +3817,12 @@
         </w:rPr>
         <w:t>.</w:t>
       </w:r>
+      <w:r>
+        <w:rPr>
+          <w:sz w:val="20"/>
+        </w:rPr>
+        <w:t xml:space="preserve"> </w:t>
+      </w:r>
     </w:p>
     <w:p>
       <w:pPr>
@@ -3305,14 +3900,13 @@
         <w:rPr>
           <w:sz w:val="20"/>
         </w:rPr>
-        <w:t xml:space="preserve">para la realización del presente trabajo terminal será la </w:t>
-      </w:r>
-      <w:proofErr w:type="gramStart"/>
-      <w:r>
-        <w:rPr>
-          <w:sz w:val="20"/>
-        </w:rPr>
-        <w:t>incremental</w:t>
+        <w:t>para la realización del presente trabajo terminal será la incremental</w:t>
+      </w:r>
+      <w:r>
+        <w:rPr>
+          <w:sz w:val="20"/>
+        </w:rPr>
+        <w:t xml:space="preserve"> </w:t>
       </w:r>
       <w:r>
         <w:rPr>
@@ -3320,7 +3914,6 @@
         </w:rPr>
         <w:t>[</w:t>
       </w:r>
-      <w:proofErr w:type="gramEnd"/>
       <w:r>
         <w:rPr>
           <w:sz w:val="20"/>
@@ -3375,7 +3968,6 @@
         </w:rPr>
         <w:t xml:space="preserve">reducir </w:t>
       </w:r>
-      <w:proofErr w:type="spellStart"/>
       <w:r>
         <w:rPr>
           <w:sz w:val="20"/>
@@ -3386,14 +3978,31 @@
         <w:rPr>
           <w:sz w:val="20"/>
         </w:rPr>
-        <w:t>en</w:t>
-      </w:r>
-      <w:proofErr w:type="spellEnd"/>
-      <w:r>
-        <w:rPr>
-          <w:sz w:val="20"/>
-        </w:rPr>
-        <w:t xml:space="preserve"> el proyecto.</w:t>
+        <w:t xml:space="preserve"> </w:t>
+      </w:r>
+      <w:r>
+        <w:rPr>
+          <w:sz w:val="20"/>
+        </w:rPr>
+        <w:t>en el proyecto</w:t>
+      </w:r>
+      <w:r>
+        <w:rPr>
+          <w:sz w:val="20"/>
+        </w:rPr>
+        <w:t>, como se puede ver en la Figura 2</w:t>
+      </w:r>
+      <w:r>
+        <w:rPr>
+          <w:sz w:val="20"/>
+        </w:rPr>
+        <w:t>.</w:t>
+      </w:r>
+      <w:r>
+        <w:rPr>
+          <w:sz w:val="20"/>
+        </w:rPr>
+        <w:t xml:space="preserve">  </w:t>
       </w:r>
     </w:p>
     <w:p>
@@ -3410,7 +4019,7 @@
           <w:noProof/>
         </w:rPr>
         <w:drawing>
-          <wp:anchor distT="0" distB="0" distL="114300" distR="114300" simplePos="0" relativeHeight="251658240" behindDoc="0" locked="0" layoutInCell="1" allowOverlap="1" wp14:anchorId="1515D4A3" wp14:editId="14529A8E">
+          <wp:anchor distT="0" distB="0" distL="114300" distR="114300" simplePos="0" relativeHeight="251658240" behindDoc="0" locked="0" layoutInCell="1" allowOverlap="1" wp14:anchorId="1515D4A3" wp14:editId="6649CC31">
             <wp:simplePos x="0" y="0"/>
             <wp:positionH relativeFrom="column">
               <wp:posOffset>876924</wp:posOffset>
@@ -3433,7 +4042,7 @@
                     <pic:cNvPicPr/>
                   </pic:nvPicPr>
                   <pic:blipFill rotWithShape="1">
-                    <a:blip r:embed="rId11" cstate="print">
+                    <a:blip r:embed="rId12" cstate="print">
                       <a:extLst>
                         <a:ext uri="{28A0092B-C50C-407E-A947-70E740481C1C}">
                           <a14:useLocalDpi xmlns:a14="http://schemas.microsoft.com/office/drawing/2010/main" val="0"/>
@@ -3516,6 +4125,78 @@
     </w:p>
     <w:p>
       <w:pPr>
+        <w:jc w:val="center"/>
+        <w:rPr>
+          <w:sz w:val="20"/>
+        </w:rPr>
+      </w:pPr>
+    </w:p>
+    <w:p>
+      <w:pPr>
+        <w:jc w:val="center"/>
+        <w:rPr>
+          <w:sz w:val="20"/>
+        </w:rPr>
+      </w:pPr>
+    </w:p>
+    <w:p>
+      <w:pPr>
+        <w:jc w:val="center"/>
+        <w:rPr>
+          <w:sz w:val="20"/>
+        </w:rPr>
+      </w:pPr>
+    </w:p>
+    <w:p>
+      <w:pPr>
+        <w:jc w:val="center"/>
+        <w:rPr>
+          <w:sz w:val="20"/>
+        </w:rPr>
+      </w:pPr>
+    </w:p>
+    <w:p>
+      <w:pPr>
+        <w:jc w:val="center"/>
+        <w:rPr>
+          <w:sz w:val="20"/>
+        </w:rPr>
+      </w:pPr>
+    </w:p>
+    <w:p>
+      <w:pPr>
+        <w:jc w:val="center"/>
+        <w:rPr>
+          <w:sz w:val="20"/>
+        </w:rPr>
+      </w:pPr>
+    </w:p>
+    <w:p>
+      <w:pPr>
+        <w:jc w:val="center"/>
+        <w:rPr>
+          <w:sz w:val="20"/>
+        </w:rPr>
+      </w:pPr>
+    </w:p>
+    <w:p>
+      <w:pPr>
+        <w:jc w:val="center"/>
+        <w:rPr>
+          <w:sz w:val="20"/>
+        </w:rPr>
+      </w:pPr>
+    </w:p>
+    <w:p>
+      <w:pPr>
+        <w:jc w:val="center"/>
+        <w:rPr>
+          <w:sz w:val="20"/>
+        </w:rPr>
+      </w:pPr>
+    </w:p>
+    <w:p>
+      <w:pPr>
         <w:pStyle w:val="Prrafodelista"/>
         <w:numPr>
           <w:ilvl w:val="0"/>
@@ -3529,6 +4210,7 @@
         <w:rPr>
           <w:b/>
         </w:rPr>
+        <w:lastRenderedPageBreak/>
         <w:t>Cronograma</w:t>
       </w:r>
     </w:p>
@@ -3575,7 +4257,6 @@
         <w:jc w:val="both"/>
       </w:pPr>
       <w:r>
-        <w:lastRenderedPageBreak/>
         <w:t>Título del TT:</w:t>
       </w:r>
     </w:p>
@@ -3786,7 +4467,7 @@
                 <w:szCs w:val="20"/>
               </w:rPr>
             </w:pPr>
-            <w:bookmarkStart w:id="4" w:name="_Hlk524577382"/>
+            <w:bookmarkStart w:id="3" w:name="_Hlk524577382"/>
             <w:r>
               <w:rPr>
                 <w:color w:val="000000"/>
@@ -5079,13 +5760,13 @@
             <w:pPr>
               <w:jc w:val="both"/>
             </w:pPr>
-            <w:commentRangeStart w:id="5"/>
-            <w:commentRangeEnd w:id="5"/>
+            <w:commentRangeStart w:id="4"/>
+            <w:commentRangeEnd w:id="4"/>
             <w:r>
               <w:rPr>
                 <w:rStyle w:val="Refdecomentario"/>
               </w:rPr>
-              <w:commentReference w:id="5"/>
+              <w:commentReference w:id="4"/>
             </w:r>
           </w:p>
           <w:p>
@@ -5524,7 +6205,7 @@
           </w:p>
         </w:tc>
       </w:tr>
-      <w:bookmarkEnd w:id="4"/>
+      <w:bookmarkEnd w:id="3"/>
     </w:tbl>
     <w:p>
       <w:pPr>
@@ -7063,161 +7744,18 @@
             <w:pPr>
               <w:jc w:val="both"/>
             </w:pPr>
-            <w:commentRangeStart w:id="6"/>
-            <w:commentRangeEnd w:id="6"/>
+            <w:commentRangeStart w:id="5"/>
+            <w:commentRangeEnd w:id="5"/>
             <w:r>
               <w:rPr>
                 <w:rStyle w:val="Refdecomentario"/>
               </w:rPr>
-              <w:commentReference w:id="6"/>
+              <w:commentReference w:id="5"/>
             </w:r>
           </w:p>
           <w:p>
             <w:pPr>
               <w:jc w:val="both"/>
-            </w:pPr>
-          </w:p>
-        </w:tc>
-      </w:tr>
-      <w:tr>
-        <w:trPr>
-          <w:trHeight w:val="270"/>
-        </w:trPr>
-        <w:tc>
-          <w:tcPr>
-            <w:tcW w:w="4192" w:type="dxa"/>
-          </w:tcPr>
-          <w:p>
-            <w:pPr>
-              <w:jc w:val="both"/>
-              <w:rPr>
-                <w:color w:val="000000"/>
-                <w:sz w:val="20"/>
-                <w:szCs w:val="20"/>
-                <w:lang w:val="es-MX" w:eastAsia="es-MX"/>
-              </w:rPr>
-            </w:pPr>
-            <w:r>
-              <w:rPr>
-                <w:color w:val="000000"/>
-                <w:sz w:val="20"/>
-                <w:szCs w:val="20"/>
-                <w:lang w:val="es-MX" w:eastAsia="es-MX"/>
-              </w:rPr>
-              <w:t>Pruebas integrales</w:t>
-            </w:r>
-          </w:p>
-        </w:tc>
-        <w:tc>
-          <w:tcPr>
-            <w:tcW w:w="936" w:type="dxa"/>
-            <w:shd w:val="clear" w:color="auto" w:fill="auto"/>
-          </w:tcPr>
-          <w:p>
-            <w:pPr>
-              <w:jc w:val="both"/>
-            </w:pPr>
-          </w:p>
-        </w:tc>
-        <w:tc>
-          <w:tcPr>
-            <w:tcW w:w="937" w:type="dxa"/>
-            <w:shd w:val="clear" w:color="auto" w:fill="auto"/>
-          </w:tcPr>
-          <w:p>
-            <w:pPr>
-              <w:jc w:val="both"/>
-            </w:pPr>
-          </w:p>
-        </w:tc>
-        <w:tc>
-          <w:tcPr>
-            <w:tcW w:w="937" w:type="dxa"/>
-            <w:shd w:val="clear" w:color="auto" w:fill="auto"/>
-          </w:tcPr>
-          <w:p>
-            <w:pPr>
-              <w:jc w:val="both"/>
-            </w:pPr>
-          </w:p>
-        </w:tc>
-        <w:tc>
-          <w:tcPr>
-            <w:tcW w:w="937" w:type="dxa"/>
-            <w:shd w:val="clear" w:color="auto" w:fill="auto"/>
-          </w:tcPr>
-          <w:p>
-            <w:pPr>
-              <w:jc w:val="both"/>
-            </w:pPr>
-          </w:p>
-        </w:tc>
-        <w:tc>
-          <w:tcPr>
-            <w:tcW w:w="937" w:type="dxa"/>
-            <w:shd w:val="clear" w:color="auto" w:fill="auto"/>
-          </w:tcPr>
-          <w:p>
-            <w:pPr>
-              <w:jc w:val="both"/>
-            </w:pPr>
-          </w:p>
-        </w:tc>
-        <w:tc>
-          <w:tcPr>
-            <w:tcW w:w="937" w:type="dxa"/>
-            <w:shd w:val="clear" w:color="auto" w:fill="auto"/>
-          </w:tcPr>
-          <w:p>
-            <w:pPr>
-              <w:jc w:val="both"/>
-            </w:pPr>
-          </w:p>
-        </w:tc>
-        <w:tc>
-          <w:tcPr>
-            <w:tcW w:w="937" w:type="dxa"/>
-            <w:shd w:val="clear" w:color="auto" w:fill="BFBFBF" w:themeFill="background1" w:themeFillShade="BF"/>
-          </w:tcPr>
-          <w:p>
-            <w:pPr>
-              <w:jc w:val="both"/>
-            </w:pPr>
-          </w:p>
-        </w:tc>
-        <w:tc>
-          <w:tcPr>
-            <w:tcW w:w="937" w:type="dxa"/>
-            <w:shd w:val="clear" w:color="auto" w:fill="BFBFBF" w:themeFill="background1" w:themeFillShade="BF"/>
-          </w:tcPr>
-          <w:p>
-            <w:pPr>
-              <w:jc w:val="both"/>
-            </w:pPr>
-          </w:p>
-        </w:tc>
-        <w:tc>
-          <w:tcPr>
-            <w:tcW w:w="937" w:type="dxa"/>
-            <w:shd w:val="clear" w:color="auto" w:fill="auto"/>
-          </w:tcPr>
-          <w:p>
-            <w:pPr>
-              <w:jc w:val="both"/>
-            </w:pPr>
-          </w:p>
-        </w:tc>
-        <w:tc>
-          <w:tcPr>
-            <w:tcW w:w="937" w:type="dxa"/>
-            <w:shd w:val="clear" w:color="auto" w:fill="auto"/>
-          </w:tcPr>
-          <w:p>
-            <w:pPr>
-              <w:jc w:val="both"/>
-              <w:rPr>
-                <w:rStyle w:val="Refdecomentario"/>
-              </w:rPr>
             </w:pPr>
           </w:p>
         </w:tc>
@@ -7248,6 +7786,149 @@
                 <w:lang w:val="es-MX" w:eastAsia="es-MX"/>
               </w:rPr>
               <w:lastRenderedPageBreak/>
+              <w:t>Pruebas integrales</w:t>
+            </w:r>
+          </w:p>
+        </w:tc>
+        <w:tc>
+          <w:tcPr>
+            <w:tcW w:w="936" w:type="dxa"/>
+            <w:shd w:val="clear" w:color="auto" w:fill="auto"/>
+          </w:tcPr>
+          <w:p>
+            <w:pPr>
+              <w:jc w:val="both"/>
+            </w:pPr>
+          </w:p>
+        </w:tc>
+        <w:tc>
+          <w:tcPr>
+            <w:tcW w:w="937" w:type="dxa"/>
+            <w:shd w:val="clear" w:color="auto" w:fill="auto"/>
+          </w:tcPr>
+          <w:p>
+            <w:pPr>
+              <w:jc w:val="both"/>
+            </w:pPr>
+          </w:p>
+        </w:tc>
+        <w:tc>
+          <w:tcPr>
+            <w:tcW w:w="937" w:type="dxa"/>
+            <w:shd w:val="clear" w:color="auto" w:fill="auto"/>
+          </w:tcPr>
+          <w:p>
+            <w:pPr>
+              <w:jc w:val="both"/>
+            </w:pPr>
+          </w:p>
+        </w:tc>
+        <w:tc>
+          <w:tcPr>
+            <w:tcW w:w="937" w:type="dxa"/>
+            <w:shd w:val="clear" w:color="auto" w:fill="auto"/>
+          </w:tcPr>
+          <w:p>
+            <w:pPr>
+              <w:jc w:val="both"/>
+            </w:pPr>
+          </w:p>
+        </w:tc>
+        <w:tc>
+          <w:tcPr>
+            <w:tcW w:w="937" w:type="dxa"/>
+            <w:shd w:val="clear" w:color="auto" w:fill="auto"/>
+          </w:tcPr>
+          <w:p>
+            <w:pPr>
+              <w:jc w:val="both"/>
+            </w:pPr>
+          </w:p>
+        </w:tc>
+        <w:tc>
+          <w:tcPr>
+            <w:tcW w:w="937" w:type="dxa"/>
+            <w:shd w:val="clear" w:color="auto" w:fill="auto"/>
+          </w:tcPr>
+          <w:p>
+            <w:pPr>
+              <w:jc w:val="both"/>
+            </w:pPr>
+          </w:p>
+        </w:tc>
+        <w:tc>
+          <w:tcPr>
+            <w:tcW w:w="937" w:type="dxa"/>
+            <w:shd w:val="clear" w:color="auto" w:fill="BFBFBF" w:themeFill="background1" w:themeFillShade="BF"/>
+          </w:tcPr>
+          <w:p>
+            <w:pPr>
+              <w:jc w:val="both"/>
+            </w:pPr>
+          </w:p>
+        </w:tc>
+        <w:tc>
+          <w:tcPr>
+            <w:tcW w:w="937" w:type="dxa"/>
+            <w:shd w:val="clear" w:color="auto" w:fill="BFBFBF" w:themeFill="background1" w:themeFillShade="BF"/>
+          </w:tcPr>
+          <w:p>
+            <w:pPr>
+              <w:jc w:val="both"/>
+            </w:pPr>
+          </w:p>
+        </w:tc>
+        <w:tc>
+          <w:tcPr>
+            <w:tcW w:w="937" w:type="dxa"/>
+            <w:shd w:val="clear" w:color="auto" w:fill="auto"/>
+          </w:tcPr>
+          <w:p>
+            <w:pPr>
+              <w:jc w:val="both"/>
+            </w:pPr>
+          </w:p>
+        </w:tc>
+        <w:tc>
+          <w:tcPr>
+            <w:tcW w:w="937" w:type="dxa"/>
+            <w:shd w:val="clear" w:color="auto" w:fill="auto"/>
+          </w:tcPr>
+          <w:p>
+            <w:pPr>
+              <w:jc w:val="both"/>
+              <w:rPr>
+                <w:rStyle w:val="Refdecomentario"/>
+              </w:rPr>
+            </w:pPr>
+          </w:p>
+        </w:tc>
+      </w:tr>
+      <w:tr>
+        <w:trPr>
+          <w:trHeight w:val="270"/>
+        </w:trPr>
+        <w:tc>
+          <w:tcPr>
+            <w:tcW w:w="4192" w:type="dxa"/>
+          </w:tcPr>
+          <w:p>
+            <w:pPr>
+              <w:jc w:val="both"/>
+              <w:rPr>
+                <w:color w:val="000000"/>
+                <w:sz w:val="20"/>
+                <w:szCs w:val="20"/>
+                <w:lang w:val="es-MX" w:eastAsia="es-MX"/>
+              </w:rPr>
+            </w:pPr>
+            <w:r>
+              <w:rPr>
+                <w:color w:val="000000"/>
+                <w:sz w:val="20"/>
+                <w:szCs w:val="20"/>
+                <w:lang w:val="es-MX" w:eastAsia="es-MX"/>
+              </w:rPr>
               <w:t>Redacción de los manuales de usuario y técnico</w:t>
             </w:r>
           </w:p>
@@ -7542,19 +8223,19 @@
           <w:b/>
         </w:rPr>
       </w:pPr>
-      <w:commentRangeStart w:id="7"/>
+      <w:commentRangeStart w:id="6"/>
       <w:r>
         <w:rPr>
           <w:b/>
         </w:rPr>
         <w:t>Referencias</w:t>
       </w:r>
-      <w:commentRangeEnd w:id="7"/>
+      <w:commentRangeEnd w:id="6"/>
       <w:r>
         <w:rPr>
           <w:rStyle w:val="Refdecomentario"/>
         </w:rPr>
-        <w:commentReference w:id="7"/>
+        <w:commentReference w:id="6"/>
       </w:r>
     </w:p>
     <w:p>
@@ -7603,23 +8284,62 @@
         <w:jc w:val="both"/>
         <w:rPr>
           <w:sz w:val="20"/>
-        </w:rPr>
-      </w:pPr>
-      <w:r>
-        <w:rPr>
-          <w:sz w:val="20"/>
+          <w:lang w:val="en-US"/>
+        </w:rPr>
+      </w:pPr>
+      <w:r>
+        <w:rPr>
+          <w:sz w:val="20"/>
+          <w:lang w:val="en-US"/>
         </w:rPr>
         <w:t>[</w:t>
       </w:r>
       <w:r>
         <w:rPr>
           <w:sz w:val="20"/>
+          <w:lang w:val="en-US"/>
         </w:rPr>
         <w:t>2</w:t>
       </w:r>
       <w:r>
         <w:rPr>
           <w:sz w:val="20"/>
+          <w:lang w:val="en-US"/>
+        </w:rPr>
+        <w:t>] Manning, C., Raghavan, P. and Schütze, H. (2009). Introduction to information retrieval. New York: Cambridge University Press, pp.443-459.</w:t>
+      </w:r>
+    </w:p>
+    <w:p>
+      <w:pPr>
+        <w:jc w:val="both"/>
+        <w:rPr>
+          <w:sz w:val="20"/>
+          <w:lang w:val="en-US"/>
+        </w:rPr>
+      </w:pPr>
+    </w:p>
+    <w:p>
+      <w:pPr>
+        <w:jc w:val="both"/>
+        <w:rPr>
+          <w:sz w:val="20"/>
+        </w:rPr>
+      </w:pPr>
+      <w:r>
+        <w:rPr>
+          <w:sz w:val="20"/>
+        </w:rPr>
+        <w:t>[</w:t>
+      </w:r>
+      <w:r>
+        <w:rPr>
+          <w:sz w:val="20"/>
+        </w:rPr>
+        <w:t>3</w:t>
+      </w:r>
+      <w:r>
+        <w:rPr>
+          <w:sz w:val="20"/>
         </w:rPr>
         <w:t xml:space="preserve">] </w:t>
       </w:r>
@@ -7627,223 +8347,7 @@
         <w:rPr>
           <w:sz w:val="20"/>
         </w:rPr>
-        <w:t xml:space="preserve">Manning, C., </w:t>
-      </w:r>
-      <w:proofErr w:type="spellStart"/>
-      <w:r>
-        <w:rPr>
-          <w:sz w:val="20"/>
-        </w:rPr>
-        <w:t>Raghavan</w:t>
-      </w:r>
-      <w:proofErr w:type="spellEnd"/>
-      <w:r>
-        <w:rPr>
-          <w:sz w:val="20"/>
-        </w:rPr>
-        <w:t xml:space="preserve">, P. and </w:t>
-      </w:r>
-      <w:proofErr w:type="spellStart"/>
-      <w:r>
-        <w:rPr>
-          <w:sz w:val="20"/>
-        </w:rPr>
-        <w:t>Schütze</w:t>
-      </w:r>
-      <w:proofErr w:type="spellEnd"/>
-      <w:r>
-        <w:rPr>
-          <w:sz w:val="20"/>
-        </w:rPr>
-        <w:t xml:space="preserve">, H. (2009). </w:t>
-      </w:r>
-      <w:proofErr w:type="spellStart"/>
-      <w:r>
-        <w:rPr>
-          <w:sz w:val="20"/>
-        </w:rPr>
-        <w:t>Introduction</w:t>
-      </w:r>
-      <w:proofErr w:type="spellEnd"/>
-      <w:r>
-        <w:rPr>
-          <w:sz w:val="20"/>
-        </w:rPr>
-        <w:t xml:space="preserve"> </w:t>
-      </w:r>
-      <w:proofErr w:type="spellStart"/>
-      <w:r>
-        <w:rPr>
-          <w:sz w:val="20"/>
-        </w:rPr>
-        <w:t>to</w:t>
-      </w:r>
-      <w:proofErr w:type="spellEnd"/>
-      <w:r>
-        <w:rPr>
-          <w:sz w:val="20"/>
-        </w:rPr>
-        <w:t xml:space="preserve"> </w:t>
-      </w:r>
-      <w:proofErr w:type="spellStart"/>
-      <w:r>
-        <w:rPr>
-          <w:sz w:val="20"/>
-        </w:rPr>
-        <w:t>information</w:t>
-      </w:r>
-      <w:proofErr w:type="spellEnd"/>
-      <w:r>
-        <w:rPr>
-          <w:sz w:val="20"/>
-        </w:rPr>
-        <w:t xml:space="preserve"> </w:t>
-      </w:r>
-      <w:proofErr w:type="spellStart"/>
-      <w:r>
-        <w:rPr>
-          <w:sz w:val="20"/>
-        </w:rPr>
-        <w:t>retrieval</w:t>
-      </w:r>
-      <w:proofErr w:type="spellEnd"/>
-      <w:r>
-        <w:rPr>
-          <w:sz w:val="20"/>
-        </w:rPr>
-        <w:t xml:space="preserve">. New York: Cambridge </w:t>
-      </w:r>
-      <w:proofErr w:type="spellStart"/>
-      <w:r>
-        <w:rPr>
-          <w:sz w:val="20"/>
-        </w:rPr>
-        <w:t>University</w:t>
-      </w:r>
-      <w:proofErr w:type="spellEnd"/>
-      <w:r>
-        <w:rPr>
-          <w:sz w:val="20"/>
-        </w:rPr>
-        <w:t xml:space="preserve"> </w:t>
-      </w:r>
-      <w:proofErr w:type="spellStart"/>
-      <w:r>
-        <w:rPr>
-          <w:sz w:val="20"/>
-        </w:rPr>
-        <w:t>Press</w:t>
-      </w:r>
-      <w:proofErr w:type="spellEnd"/>
-      <w:r>
-        <w:rPr>
-          <w:sz w:val="20"/>
-        </w:rPr>
-        <w:t>, pp.443-459.</w:t>
-      </w:r>
-    </w:p>
-    <w:p>
-      <w:pPr>
-        <w:jc w:val="both"/>
-        <w:rPr>
-          <w:sz w:val="20"/>
-        </w:rPr>
-      </w:pPr>
-    </w:p>
-    <w:p>
-      <w:pPr>
-        <w:jc w:val="both"/>
-        <w:rPr>
-          <w:sz w:val="20"/>
-        </w:rPr>
-      </w:pPr>
-      <w:r>
-        <w:rPr>
-          <w:sz w:val="20"/>
-        </w:rPr>
-        <w:t>[</w:t>
-      </w:r>
-      <w:r>
-        <w:rPr>
-          <w:sz w:val="20"/>
-        </w:rPr>
-        <w:t>3</w:t>
-      </w:r>
-      <w:r>
-        <w:rPr>
-          <w:sz w:val="20"/>
-        </w:rPr>
-        <w:t xml:space="preserve">] </w:t>
-      </w:r>
-      <w:proofErr w:type="spellStart"/>
-      <w:r>
-        <w:rPr>
-          <w:sz w:val="20"/>
-        </w:rPr>
-        <w:t>Bernabeu</w:t>
-      </w:r>
-      <w:proofErr w:type="spellEnd"/>
-      <w:r>
-        <w:rPr>
-          <w:sz w:val="20"/>
-        </w:rPr>
-        <w:t xml:space="preserve"> </w:t>
-      </w:r>
-      <w:proofErr w:type="spellStart"/>
-      <w:r>
-        <w:rPr>
-          <w:sz w:val="20"/>
-        </w:rPr>
-        <w:t>Morón</w:t>
-      </w:r>
-      <w:proofErr w:type="spellEnd"/>
-      <w:r>
-        <w:rPr>
-          <w:sz w:val="20"/>
-        </w:rPr>
-        <w:t xml:space="preserve">, N. (2013). La noticia y el reportaje. </w:t>
-      </w:r>
-      <w:proofErr w:type="spellStart"/>
-      <w:r>
-        <w:rPr>
-          <w:sz w:val="20"/>
-        </w:rPr>
-        <w:t>España</w:t>
-      </w:r>
-      <w:proofErr w:type="spellEnd"/>
-      <w:r>
-        <w:rPr>
-          <w:sz w:val="20"/>
-        </w:rPr>
-        <w:t xml:space="preserve">: Ministerio de </w:t>
-      </w:r>
-      <w:proofErr w:type="spellStart"/>
-      <w:r>
-        <w:rPr>
-          <w:sz w:val="20"/>
-        </w:rPr>
-        <w:t>Educación</w:t>
-      </w:r>
-      <w:proofErr w:type="spellEnd"/>
-      <w:r>
-        <w:rPr>
-          <w:sz w:val="20"/>
-        </w:rPr>
-        <w:t xml:space="preserve"> de </w:t>
-      </w:r>
-      <w:proofErr w:type="spellStart"/>
-      <w:r>
-        <w:rPr>
-          <w:sz w:val="20"/>
-        </w:rPr>
-        <w:t>España</w:t>
-      </w:r>
-      <w:proofErr w:type="spellEnd"/>
-      <w:r>
-        <w:rPr>
-          <w:sz w:val="20"/>
-        </w:rPr>
-        <w:t>, p.9.</w:t>
+        <w:t>Bernabeu Morón, N. (2013). La noticia y el reportaje. España: Ministerio de Educación de España, p.9.</w:t>
       </w:r>
     </w:p>
     <w:p>
@@ -8082,42 +8586,162 @@
           <w:szCs w:val="20"/>
           <w:lang w:val="es-MX" w:eastAsia="es-MX"/>
         </w:rPr>
-        <w:t xml:space="preserve">J. </w:t>
-      </w:r>
-      <w:proofErr w:type="gramStart"/>
+        <w:t>J. García ,L. Ramírez, M. Sanchéz, “</w:t>
+      </w:r>
       <w:r>
         <w:rPr>
           <w:sz w:val="20"/>
           <w:szCs w:val="20"/>
           <w:lang w:val="es-MX" w:eastAsia="es-MX"/>
         </w:rPr>
-        <w:t>García ,</w:t>
-      </w:r>
-      <w:proofErr w:type="gramEnd"/>
+        <w:t>C</w:t>
+      </w:r>
       <w:r>
         <w:rPr>
           <w:sz w:val="20"/>
           <w:szCs w:val="20"/>
           <w:lang w:val="es-MX" w:eastAsia="es-MX"/>
         </w:rPr>
-        <w:t xml:space="preserve">L. Ramírez, M. </w:t>
-      </w:r>
-      <w:proofErr w:type="spellStart"/>
+        <w:t>lasificación de noticias de diarios de circulación nacional mediante</w:t>
+      </w:r>
       <w:r>
         <w:rPr>
           <w:sz w:val="20"/>
           <w:szCs w:val="20"/>
           <w:lang w:val="es-MX" w:eastAsia="es-MX"/>
         </w:rPr>
-        <w:t>Sanchéz</w:t>
-      </w:r>
-      <w:proofErr w:type="spellEnd"/>
+        <w:t xml:space="preserve"> </w:t>
+      </w:r>
       <w:r>
         <w:rPr>
           <w:sz w:val="20"/>
           <w:szCs w:val="20"/>
           <w:lang w:val="es-MX" w:eastAsia="es-MX"/>
         </w:rPr>
+        <w:t>aprendizaje automático”, trabajo terminal, ESCOM IPN, 2018</w:t>
+      </w:r>
+      <w:r>
+        <w:rPr>
+          <w:sz w:val="20"/>
+          <w:szCs w:val="20"/>
+          <w:lang w:val="es-MX" w:eastAsia="es-MX"/>
+        </w:rPr>
+        <w:t>.</w:t>
+      </w:r>
+    </w:p>
+    <w:p>
+      <w:pPr>
+        <w:rPr>
+          <w:sz w:val="20"/>
+          <w:szCs w:val="20"/>
+          <w:lang w:eastAsia="es-MX"/>
+        </w:rPr>
+      </w:pPr>
+    </w:p>
+    <w:p>
+      <w:pPr>
+        <w:rPr>
+          <w:color w:val="000000"/>
+          <w:sz w:val="20"/>
+          <w:szCs w:val="20"/>
+        </w:rPr>
+      </w:pPr>
+      <w:r>
+        <w:rPr>
+          <w:sz w:val="20"/>
+          <w:szCs w:val="20"/>
+          <w:lang w:eastAsia="es-MX"/>
+        </w:rPr>
+        <w:t>[</w:t>
+      </w:r>
+      <w:r>
+        <w:rPr>
+          <w:sz w:val="20"/>
+          <w:szCs w:val="20"/>
+          <w:lang w:eastAsia="es-MX"/>
+        </w:rPr>
+        <w:t>8</w:t>
+      </w:r>
+      <w:r>
+        <w:rPr>
+          <w:sz w:val="20"/>
+          <w:szCs w:val="20"/>
+          <w:lang w:eastAsia="es-MX"/>
+        </w:rPr>
+        <w:t>]</w:t>
+      </w:r>
+      <w:r>
+        <w:rPr>
+          <w:sz w:val="20"/>
+          <w:szCs w:val="20"/>
+          <w:lang w:eastAsia="es-MX"/>
+        </w:rPr>
+        <w:t xml:space="preserve"> </w:t>
+      </w:r>
+      <w:r>
+        <w:rPr>
+          <w:color w:val="000000"/>
+          <w:sz w:val="20"/>
+          <w:szCs w:val="20"/>
+        </w:rPr>
+        <w:t>El Economista Y ComScore. (03/09/2018). Ranking de Medios Nativos Digitales. 12/09/2018, de El Economista Sitio web: https://www.eleconomista.com.mx/tecnologia/Ranking-de-Medios-Nativos-Digitales-20170830-0177.html</w:t>
+      </w:r>
+    </w:p>
+    <w:p>
+      <w:pPr>
+        <w:rPr>
+          <w:sz w:val="20"/>
+          <w:szCs w:val="20"/>
+          <w:lang w:val="es-MX" w:eastAsia="es-MX"/>
+        </w:rPr>
+      </w:pPr>
+    </w:p>
+    <w:p>
+      <w:pPr>
+        <w:rPr>
+          <w:sz w:val="20"/>
+          <w:szCs w:val="20"/>
+          <w:lang w:val="es-MX" w:eastAsia="es-MX"/>
+        </w:rPr>
+      </w:pPr>
+      <w:r>
+        <w:rPr>
+          <w:sz w:val="20"/>
+          <w:szCs w:val="20"/>
+          <w:lang w:val="es-MX" w:eastAsia="es-MX"/>
+        </w:rPr>
+        <w:t>[</w:t>
+      </w:r>
+      <w:r>
+        <w:rPr>
+          <w:sz w:val="20"/>
+          <w:szCs w:val="20"/>
+          <w:lang w:val="es-MX" w:eastAsia="es-MX"/>
+        </w:rPr>
+        <w:t>9</w:t>
+      </w:r>
+      <w:r>
+        <w:rPr>
+          <w:sz w:val="20"/>
+          <w:szCs w:val="20"/>
+          <w:lang w:val="es-MX" w:eastAsia="es-MX"/>
+        </w:rPr>
+        <w:t xml:space="preserve">] </w:t>
+      </w:r>
+      <w:r>
+        <w:rPr>
+          <w:sz w:val="20"/>
+          <w:szCs w:val="20"/>
+          <w:lang w:val="es-MX" w:eastAsia="es-MX"/>
+        </w:rPr>
+        <w:t>D. Tapias</w:t>
+      </w:r>
+      <w:r>
+        <w:rPr>
+          <w:sz w:val="20"/>
+          <w:szCs w:val="20"/>
+          <w:lang w:val="es-MX" w:eastAsia="es-MX"/>
+        </w:rPr>
         <w:t>, “</w:t>
       </w:r>
       <w:r>
@@ -8126,7 +8750,7 @@
           <w:szCs w:val="20"/>
           <w:lang w:val="es-MX" w:eastAsia="es-MX"/>
         </w:rPr>
-        <w:t>C</w:t>
+        <w:t>Proyectos de desarrollo software</w:t>
       </w:r>
       <w:r>
         <w:rPr>
@@ -8134,7 +8758,7 @@
           <w:szCs w:val="20"/>
           <w:lang w:val="es-MX" w:eastAsia="es-MX"/>
         </w:rPr>
-        <w:t>lasificación de noticias de diarios de circulación nacional mediante</w:t>
+        <w:t>”</w:t>
       </w:r>
       <w:r>
         <w:rPr>
@@ -8142,6 +8766,9 @@
           <w:szCs w:val="20"/>
           <w:lang w:val="es-MX" w:eastAsia="es-MX"/>
         </w:rPr>
+        <w:t>, 2014, [En linea ]. Disponible en :</w:t>
+      </w:r>
+      <w:r>
         <w:t xml:space="preserve"> </w:t>
       </w:r>
       <w:r>
@@ -8150,201 +8777,6 @@
           <w:szCs w:val="20"/>
           <w:lang w:val="es-MX" w:eastAsia="es-MX"/>
         </w:rPr>
-        <w:t>aprendizaje automático”, trabajo terminal, ESCOM IPN, 2018</w:t>
-      </w:r>
-      <w:r>
-        <w:rPr>
-          <w:sz w:val="20"/>
-          <w:szCs w:val="20"/>
-          <w:lang w:val="es-MX" w:eastAsia="es-MX"/>
-        </w:rPr>
-        <w:t>.</w:t>
-      </w:r>
-    </w:p>
-    <w:p>
-      <w:pPr>
-        <w:rPr>
-          <w:sz w:val="20"/>
-          <w:szCs w:val="20"/>
-          <w:lang w:eastAsia="es-MX"/>
-        </w:rPr>
-      </w:pPr>
-    </w:p>
-    <w:p>
-      <w:pPr>
-        <w:rPr>
-          <w:color w:val="000000"/>
-          <w:sz w:val="20"/>
-          <w:szCs w:val="20"/>
-        </w:rPr>
-      </w:pPr>
-      <w:r>
-        <w:rPr>
-          <w:sz w:val="20"/>
-          <w:szCs w:val="20"/>
-          <w:lang w:eastAsia="es-MX"/>
-        </w:rPr>
-        <w:t>[</w:t>
-      </w:r>
-      <w:r>
-        <w:rPr>
-          <w:sz w:val="20"/>
-          <w:szCs w:val="20"/>
-          <w:lang w:eastAsia="es-MX"/>
-        </w:rPr>
-        <w:t>8</w:t>
-      </w:r>
-      <w:r>
-        <w:rPr>
-          <w:sz w:val="20"/>
-          <w:szCs w:val="20"/>
-          <w:lang w:eastAsia="es-MX"/>
-        </w:rPr>
-        <w:t>]</w:t>
-      </w:r>
-      <w:r>
-        <w:rPr>
-          <w:sz w:val="20"/>
-          <w:szCs w:val="20"/>
-          <w:lang w:eastAsia="es-MX"/>
-        </w:rPr>
-        <w:t xml:space="preserve"> </w:t>
-      </w:r>
-      <w:r>
-        <w:rPr>
-          <w:color w:val="000000"/>
-          <w:sz w:val="20"/>
-          <w:szCs w:val="20"/>
-        </w:rPr>
-        <w:t xml:space="preserve">El Economista Y </w:t>
-      </w:r>
-      <w:proofErr w:type="spellStart"/>
-      <w:r>
-        <w:rPr>
-          <w:color w:val="000000"/>
-          <w:sz w:val="20"/>
-          <w:szCs w:val="20"/>
-        </w:rPr>
-        <w:t>ComScore</w:t>
-      </w:r>
-      <w:proofErr w:type="spellEnd"/>
-      <w:r>
-        <w:rPr>
-          <w:color w:val="000000"/>
-          <w:sz w:val="20"/>
-          <w:szCs w:val="20"/>
-        </w:rPr>
-        <w:t>. (03/09/2018). Ranking de Medios Nativos Digitales. 12/09/2018, de El Economista Sitio web: https://www.eleconomista.com.mx/tecnologia/Ranking-de-Medios-Nativos-Digitales-20170830-0177.html</w:t>
-      </w:r>
-    </w:p>
-    <w:p>
-      <w:pPr>
-        <w:rPr>
-          <w:sz w:val="20"/>
-          <w:szCs w:val="20"/>
-          <w:lang w:val="es-MX" w:eastAsia="es-MX"/>
-        </w:rPr>
-      </w:pPr>
-    </w:p>
-    <w:p>
-      <w:pPr>
-        <w:rPr>
-          <w:sz w:val="20"/>
-          <w:szCs w:val="20"/>
-          <w:lang w:val="es-MX" w:eastAsia="es-MX"/>
-        </w:rPr>
-      </w:pPr>
-      <w:r>
-        <w:rPr>
-          <w:sz w:val="20"/>
-          <w:szCs w:val="20"/>
-          <w:lang w:val="es-MX" w:eastAsia="es-MX"/>
-        </w:rPr>
-        <w:t>[</w:t>
-      </w:r>
-      <w:r>
-        <w:rPr>
-          <w:sz w:val="20"/>
-          <w:szCs w:val="20"/>
-          <w:lang w:val="es-MX" w:eastAsia="es-MX"/>
-        </w:rPr>
-        <w:t>9</w:t>
-      </w:r>
-      <w:r>
-        <w:rPr>
-          <w:sz w:val="20"/>
-          <w:szCs w:val="20"/>
-          <w:lang w:val="es-MX" w:eastAsia="es-MX"/>
-        </w:rPr>
-        <w:t xml:space="preserve">] </w:t>
-      </w:r>
-      <w:r>
-        <w:rPr>
-          <w:sz w:val="20"/>
-          <w:szCs w:val="20"/>
-          <w:lang w:val="es-MX" w:eastAsia="es-MX"/>
-        </w:rPr>
-        <w:t>D. Tapias</w:t>
-      </w:r>
-      <w:r>
-        <w:rPr>
-          <w:sz w:val="20"/>
-          <w:szCs w:val="20"/>
-          <w:lang w:val="es-MX" w:eastAsia="es-MX"/>
-        </w:rPr>
-        <w:t>, “</w:t>
-      </w:r>
-      <w:r>
-        <w:rPr>
-          <w:sz w:val="20"/>
-          <w:szCs w:val="20"/>
-          <w:lang w:val="es-MX" w:eastAsia="es-MX"/>
-        </w:rPr>
-        <w:t>Proyectos de desarrollo software</w:t>
-      </w:r>
-      <w:r>
-        <w:rPr>
-          <w:sz w:val="20"/>
-          <w:szCs w:val="20"/>
-          <w:lang w:val="es-MX" w:eastAsia="es-MX"/>
-        </w:rPr>
-        <w:t>”</w:t>
-      </w:r>
-      <w:r>
-        <w:rPr>
-          <w:sz w:val="20"/>
-          <w:szCs w:val="20"/>
-          <w:lang w:val="es-MX" w:eastAsia="es-MX"/>
-        </w:rPr>
-        <w:t xml:space="preserve">, 2014, [En </w:t>
-      </w:r>
-      <w:proofErr w:type="gramStart"/>
-      <w:r>
-        <w:rPr>
-          <w:sz w:val="20"/>
-          <w:szCs w:val="20"/>
-          <w:lang w:val="es-MX" w:eastAsia="es-MX"/>
-        </w:rPr>
-        <w:t>linea ]</w:t>
-      </w:r>
-      <w:proofErr w:type="gramEnd"/>
-      <w:r>
-        <w:rPr>
-          <w:sz w:val="20"/>
-          <w:szCs w:val="20"/>
-          <w:lang w:val="es-MX" w:eastAsia="es-MX"/>
-        </w:rPr>
-        <w:t>. Disponible en :</w:t>
-      </w:r>
-      <w:r>
-        <w:t xml:space="preserve"> </w:t>
-      </w:r>
-      <w:r>
-        <w:rPr>
-          <w:sz w:val="20"/>
-          <w:szCs w:val="20"/>
-          <w:lang w:val="es-MX" w:eastAsia="es-MX"/>
-        </w:rPr>
         <w:t>http://arantxa.ii.uam.es/~proyectos/teoria/C5_Proyectos%20de%20desarrollo%20software.pdf</w:t>
       </w:r>
     </w:p>
@@ -8482,6 +8914,98 @@
           <w:lang w:val="es-MX"/>
         </w:rPr>
       </w:pPr>
+    </w:p>
+    <w:p>
+      <w:pPr>
+        <w:jc w:val="both"/>
+        <w:rPr>
+          <w:sz w:val="20"/>
+          <w:lang w:val="es-MX"/>
+        </w:rPr>
+      </w:pPr>
+    </w:p>
+    <w:p>
+      <w:pPr>
+        <w:jc w:val="both"/>
+        <w:rPr>
+          <w:sz w:val="20"/>
+          <w:lang w:val="es-MX"/>
+        </w:rPr>
+      </w:pPr>
+    </w:p>
+    <w:p>
+      <w:pPr>
+        <w:jc w:val="both"/>
+        <w:rPr>
+          <w:sz w:val="20"/>
+          <w:lang w:val="es-MX"/>
+        </w:rPr>
+      </w:pPr>
+    </w:p>
+    <w:p>
+      <w:pPr>
+        <w:jc w:val="both"/>
+        <w:rPr>
+          <w:sz w:val="20"/>
+          <w:lang w:val="es-MX"/>
+        </w:rPr>
+      </w:pPr>
+    </w:p>
+    <w:p>
+      <w:pPr>
+        <w:jc w:val="both"/>
+        <w:rPr>
+          <w:sz w:val="20"/>
+          <w:lang w:val="es-MX"/>
+        </w:rPr>
+      </w:pPr>
+    </w:p>
+    <w:p>
+      <w:pPr>
+        <w:jc w:val="both"/>
+        <w:rPr>
+          <w:sz w:val="20"/>
+          <w:lang w:val="es-MX"/>
+        </w:rPr>
+      </w:pPr>
+    </w:p>
+    <w:p>
+      <w:pPr>
+        <w:jc w:val="both"/>
+        <w:rPr>
+          <w:sz w:val="20"/>
+          <w:lang w:val="es-MX"/>
+        </w:rPr>
+      </w:pPr>
+    </w:p>
+    <w:p>
+      <w:pPr>
+        <w:jc w:val="both"/>
+        <w:rPr>
+          <w:sz w:val="20"/>
+          <w:lang w:val="es-MX"/>
+        </w:rPr>
+      </w:pPr>
+    </w:p>
+    <w:p>
+      <w:pPr>
+        <w:jc w:val="both"/>
+        <w:rPr>
+          <w:sz w:val="20"/>
+          <w:lang w:val="es-MX"/>
+        </w:rPr>
+      </w:pPr>
+    </w:p>
+    <w:p>
+      <w:pPr>
+        <w:jc w:val="both"/>
+        <w:rPr>
+          <w:sz w:val="20"/>
+          <w:lang w:val="es-MX"/>
+        </w:rPr>
+      </w:pPr>
+      <w:bookmarkStart w:id="7" w:name="_GoBack"/>
+      <w:bookmarkEnd w:id="7"/>
     </w:p>
     <w:p>
       <w:pPr>
@@ -8653,7 +9177,7 @@
                 <v:stroke joinstyle="miter"/>
                 <v:path gradientshapeok="t" o:connecttype="rect"/>
               </v:shapetype>
-              <v:shape id="Text Box 45" o:spid="_x0000_s1026" type="#_x0000_t202" style="position:absolute;left:0;text-align:left;margin-left:342pt;margin-top:8pt;width:189pt;height:45pt;z-index:251657216;visibility:visible;mso-wrap-style:square;mso-width-percent:0;mso-height-percent:0;mso-wrap-distance-left:9pt;mso-wrap-distance-top:0;mso-wrap-distance-right:9pt;mso-wrap-distance-bottom:0;mso-position-horizontal:absolute;mso-position-horizontal-relative:text;mso-position-vertical:absolute;mso-position-vertical-relative:text;mso-width-percent:0;mso-height-percent:0;mso-width-relative:page;mso-height-relative:page;v-text-anchor:top" o:gfxdata="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" fillcolor="#ddd" stroked="f">
+              <v:shape id="Text Box 45" o:spid="_x0000_s1026" type="#_x0000_t202" style="position:absolute;left:0;text-align:left;margin-left:342pt;margin-top:8pt;width:189pt;height:45pt;z-index:251657216;visibility:visible;mso-wrap-style:square;mso-width-percent:0;mso-height-percent:0;mso-wrap-distance-left:9pt;mso-wrap-distance-top:0;mso-wrap-distance-right:9pt;mso-wrap-distance-bottom:0;mso-position-horizontal:absolute;mso-position-horizontal-relative:text;mso-position-vertical:absolute;mso-position-vertical-relative:text;mso-width-percent:0;mso-height-percent:0;mso-width-relative:page;mso-height-relative:page;v-text-anchor:top" o:gfxdata="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" fillcolor="#ddd" stroked="f">
                 <v:textbox>
                   <w:txbxContent>
                     <w:p>
@@ -8745,16 +9269,8 @@
         <w:rPr>
           <w:b/>
         </w:rPr>
-        <w:t xml:space="preserve">Alumnos y </w:t>
-      </w:r>
-      <w:proofErr w:type="gramStart"/>
-      <w:r>
-        <w:rPr>
-          <w:b/>
-        </w:rPr>
-        <w:t>Directores</w:t>
-      </w:r>
-      <w:proofErr w:type="gramEnd"/>
+        <w:t>Alumnos y Directores</w:t>
+      </w:r>
     </w:p>
     <w:p>
       <w:pPr>
@@ -8782,60 +9298,18 @@
             <w:pPr>
               <w:jc w:val="both"/>
             </w:pPr>
-            <w:proofErr w:type="spellStart"/>
             <w:r>
               <w:rPr>
                 <w:i/>
                 <w:sz w:val="20"/>
               </w:rPr>
-              <w:t>Hernandez</w:t>
+              <w:t>Hernandez Gomez Carlos Andres</w:t>
             </w:r>
-            <w:proofErr w:type="spellEnd"/>
-            <w:r>
-              <w:rPr>
-                <w:i/>
-                <w:sz w:val="20"/>
-              </w:rPr>
-              <w:t xml:space="preserve"> </w:t>
-            </w:r>
-            <w:proofErr w:type="spellStart"/>
-            <w:r>
-              <w:rPr>
-                <w:i/>
-                <w:sz w:val="20"/>
-              </w:rPr>
-              <w:t>Gomez</w:t>
-            </w:r>
-            <w:proofErr w:type="spellEnd"/>
-            <w:r>
-              <w:rPr>
-                <w:i/>
-                <w:sz w:val="20"/>
-              </w:rPr>
-              <w:t xml:space="preserve"> Carlos </w:t>
-            </w:r>
-            <w:proofErr w:type="spellStart"/>
-            <w:proofErr w:type="gramStart"/>
-            <w:r>
-              <w:rPr>
-                <w:i/>
-                <w:sz w:val="20"/>
-              </w:rPr>
-              <w:t>Andres</w:t>
-            </w:r>
-            <w:proofErr w:type="spellEnd"/>
             <w:r>
               <w:rPr>
                 <w:sz w:val="20"/>
               </w:rPr>
-              <w:t>.-</w:t>
-            </w:r>
-            <w:proofErr w:type="gramEnd"/>
-            <w:r>
-              <w:rPr>
-                <w:sz w:val="20"/>
-              </w:rPr>
-              <w:t xml:space="preserve"> Alumno de la carrera de </w:t>
+              <w:t xml:space="preserve">.- Alumno de la carrera de </w:t>
             </w:r>
             <w:r>
               <w:rPr>
@@ -8910,14 +9384,8 @@
       <w:pPr>
         <w:jc w:val="both"/>
       </w:pPr>
-      <w:proofErr w:type="gramStart"/>
-      <w:r>
-        <w:lastRenderedPageBreak/>
-        <w:t>Firma:_</w:t>
-      </w:r>
-      <w:proofErr w:type="gramEnd"/>
-      <w:r>
-        <w:t>_____________________________</w:t>
+      <w:r>
+        <w:t>Firma:______________________________</w:t>
       </w:r>
     </w:p>
     <w:p>
@@ -8951,28 +9419,13 @@
                 <w:i/>
                 <w:sz w:val="20"/>
               </w:rPr>
-              <w:t xml:space="preserve">Meza Martínez Luis </w:t>
-            </w:r>
-            <w:proofErr w:type="gramStart"/>
-            <w:r>
-              <w:rPr>
-                <w:i/>
-                <w:sz w:val="20"/>
-              </w:rPr>
-              <w:t>Daniel</w:t>
+              <w:t>Meza Martínez Luis Daniel</w:t>
             </w:r>
             <w:r>
               <w:rPr>
                 <w:sz w:val="20"/>
               </w:rPr>
-              <w:t>.-</w:t>
-            </w:r>
-            <w:proofErr w:type="gramEnd"/>
-            <w:r>
-              <w:rPr>
-                <w:sz w:val="20"/>
-              </w:rPr>
-              <w:t xml:space="preserve"> Alumno de la carrera de </w:t>
+              <w:t xml:space="preserve">.- Alumno de la carrera de </w:t>
             </w:r>
             <w:r>
               <w:rPr>
@@ -9086,13 +9539,8 @@
       <w:pPr>
         <w:jc w:val="both"/>
       </w:pPr>
-      <w:proofErr w:type="gramStart"/>
-      <w:r>
-        <w:t>Firma:_</w:t>
-      </w:r>
-      <w:proofErr w:type="gramEnd"/>
-      <w:r>
-        <w:t>_____________________________</w:t>
+      <w:r>
+        <w:t>Firma:______________________________</w:t>
       </w:r>
     </w:p>
     <w:p>
@@ -9129,28 +9577,13 @@
                 <w:i/>
                 <w:sz w:val="20"/>
               </w:rPr>
-              <w:t xml:space="preserve">Joel Omar Juárez </w:t>
-            </w:r>
-            <w:proofErr w:type="gramStart"/>
-            <w:r>
-              <w:rPr>
-                <w:i/>
-                <w:sz w:val="20"/>
-              </w:rPr>
-              <w:t>Gambino</w:t>
+              <w:t>Joel Omar Juárez Gambino</w:t>
             </w:r>
             <w:r>
               <w:rPr>
                 <w:sz w:val="20"/>
               </w:rPr>
-              <w:t>.-</w:t>
-            </w:r>
-            <w:proofErr w:type="gramEnd"/>
-            <w:r>
-              <w:rPr>
-                <w:sz w:val="20"/>
-              </w:rPr>
-              <w:t xml:space="preserve"> </w:t>
+              <w:t xml:space="preserve">.- </w:t>
             </w:r>
             <w:r>
               <w:rPr>
@@ -9186,13 +9619,8 @@
       <w:pPr>
         <w:jc w:val="both"/>
       </w:pPr>
-      <w:proofErr w:type="gramStart"/>
-      <w:r>
-        <w:t>Firma:_</w:t>
-      </w:r>
-      <w:proofErr w:type="gramEnd"/>
-      <w:r>
-        <w:t>_____________________________</w:t>
+      <w:r>
+        <w:t>Firma:______________________________</w:t>
       </w:r>
     </w:p>
     <w:p>
@@ -9234,64 +9662,19 @@
                 <w:i/>
                 <w:sz w:val="20"/>
               </w:rPr>
-              <w:t xml:space="preserve">Consuelo </w:t>
-            </w:r>
-            <w:proofErr w:type="spellStart"/>
-            <w:r>
-              <w:rPr>
-                <w:i/>
-                <w:sz w:val="20"/>
-              </w:rPr>
-              <w:t>Varinia</w:t>
-            </w:r>
-            <w:proofErr w:type="spellEnd"/>
-            <w:r>
-              <w:rPr>
-                <w:i/>
-                <w:sz w:val="20"/>
-              </w:rPr>
-              <w:t xml:space="preserve"> García </w:t>
-            </w:r>
-            <w:proofErr w:type="gramStart"/>
-            <w:r>
-              <w:rPr>
-                <w:i/>
-                <w:sz w:val="20"/>
-              </w:rPr>
-              <w:t>Mendoza</w:t>
+              <w:t>Consuelo Varinia García Mendoza</w:t>
             </w:r>
             <w:r>
               <w:rPr>
                 <w:sz w:val="20"/>
               </w:rPr>
-              <w:t>.-</w:t>
-            </w:r>
-            <w:proofErr w:type="gramEnd"/>
-            <w:r>
-              <w:rPr>
-                <w:sz w:val="20"/>
-              </w:rPr>
-              <w:t xml:space="preserve"> </w:t>
+              <w:t xml:space="preserve">.- </w:t>
             </w:r>
             <w:r>
               <w:rPr>
                 <w:sz w:val="20"/>
               </w:rPr>
-              <w:t xml:space="preserve">Ingeniera en Sistemas Computacionales por la ESCOM, IPN , UAS. Maestra en ciencias en Tecnología Avanzada por el CICATA-Legaria, IPN, Doctora en </w:t>
-            </w:r>
-            <w:proofErr w:type="spellStart"/>
-            <w:r>
-              <w:rPr>
-                <w:sz w:val="20"/>
-              </w:rPr>
-              <w:t>Técnologias</w:t>
-            </w:r>
-            <w:proofErr w:type="spellEnd"/>
-            <w:r>
-              <w:rPr>
-                <w:sz w:val="20"/>
-              </w:rPr>
-              <w:t xml:space="preserve"> Avanzadas por la CICATA-Legaria, IPN.  Sus áreas de estudios son: Análisis de algoritmos y Optimización. Departamento de Ciencias e ingeniería de la computación, ESCOM, Tel. 57296000 Ext. 52022, email: consuelo.varinia@gmail.com</w:t>
+              <w:t>Ingeniera en Sistemas Computacionales por la ESCOM, IPN , UAS. Maestra en ciencias en Tecnología Avanzada por el CICATA-Legaria, IPN, Doctora en Técnologias Avanzadas por la CICATA-Legaria, IPN.  Sus áreas de estudios son: Análisis de algoritmos y Optimización. Departamento de Ciencias e ingeniería de la computación, ESCOM, Tel. 57296000 Ext. 52022, email: consuelo.varinia@gmail.com</w:t>
             </w:r>
           </w:p>
         </w:tc>
@@ -9315,16 +9698,11 @@
       <w:pPr>
         <w:jc w:val="both"/>
       </w:pPr>
-      <w:proofErr w:type="gramStart"/>
       <w:r>
         <w:t>Firm</w:t>
       </w:r>
       <w:r>
-        <w:t>a:_</w:t>
-      </w:r>
-      <w:proofErr w:type="gramEnd"/>
-      <w:r>
-        <w:t>____________________________</w:t>
+        <w:t>a:_____________________________</w:t>
       </w:r>
     </w:p>
     <w:p>
@@ -9335,8 +9713,8 @@
     <w:p>
       <w:pPr>
         <w:sectPr>
-          <w:footerReference w:type="even" r:id="rId12"/>
-          <w:footerReference w:type="default" r:id="rId13"/>
+          <w:footerReference w:type="even" r:id="rId13"/>
+          <w:footerReference w:type="default" r:id="rId14"/>
           <w:type w:val="continuous"/>
           <w:pgSz w:w="12240" w:h="15840" w:code="1"/>
           <w:pgMar w:top="1418" w:right="851" w:bottom="1077" w:left="851" w:header="709" w:footer="709" w:gutter="0"/>
@@ -9395,6 +9773,22 @@
       </w:r>
     </w:p>
   </w:comment>
+  <w:comment w:id="4" w:author="Jorge Luis Rosas Trigueros" w:date="2006-12-06T16:55:00Z" w:initials="CATT">
+    <w:p>
+      <w:pPr>
+        <w:pStyle w:val="Textocomentario"/>
+      </w:pPr>
+      <w:r>
+        <w:rPr>
+          <w:rStyle w:val="Refdecomentario"/>
+        </w:rPr>
+        <w:annotationRef/>
+      </w:r>
+      <w:r>
+        <w:t>Se recomienda usar sombreado de Gris al 30%.</w:t>
+      </w:r>
+    </w:p>
+  </w:comment>
   <w:comment w:id="5" w:author="Jorge Luis Rosas Trigueros" w:date="2006-12-06T16:55:00Z" w:initials="CATT">
     <w:p>
       <w:pPr>
@@ -9411,7 +9805,7 @@
       </w:r>
     </w:p>
   </w:comment>
-  <w:comment w:id="6" w:author="Jorge Luis Rosas Trigueros" w:date="2006-12-06T16:55:00Z" w:initials="CATT">
+  <w:comment w:id="6" w:author="Jorge Luis Rosas Trigueros" w:date="2006-12-04T13:39:00Z" w:initials="CATT">
     <w:p>
       <w:pPr>
         <w:pStyle w:val="Textocomentario"/>
@@ -9423,31 +9817,7 @@
         <w:annotationRef/>
       </w:r>
       <w:r>
-        <w:t>Se recomienda usar sombreado de Gris al 30%.</w:t>
-      </w:r>
-    </w:p>
-  </w:comment>
-  <w:comment w:id="7" w:author="Jorge Luis Rosas Trigueros" w:date="2006-12-04T13:39:00Z" w:initials="CATT">
-    <w:p>
-      <w:pPr>
-        <w:pStyle w:val="Textocomentario"/>
-      </w:pPr>
-      <w:r>
-        <w:rPr>
-          <w:rStyle w:val="Refdecomentario"/>
-        </w:rPr>
-        <w:annotationRef/>
-      </w:r>
-      <w:r>
-        <w:t xml:space="preserve">Se indican las fuentes o </w:t>
-      </w:r>
-      <w:proofErr w:type="gramStart"/>
-      <w:r>
-        <w:t>documentos  relevantes</w:t>
-      </w:r>
-      <w:proofErr w:type="gramEnd"/>
-      <w:r>
-        <w:t xml:space="preserve">, de donde se obtuvo la información. Deben redactarse a </w:t>
+        <w:t xml:space="preserve">Se indican las fuentes o documentos  relevantes, de donde se obtuvo la información. Deben redactarse a </w:t>
       </w:r>
       <w:r>
         <w:t xml:space="preserve">partir de una norma para citar (por ejemplo, IEEE). </w:t>
@@ -11688,6 +12058,119 @@
     </w:lvl>
   </w:abstractNum>
   <w:abstractNum w:abstractNumId="18" w15:restartNumberingAfterBreak="0">
+    <w:nsid w:val="67CE10D5"/>
+    <w:multiLevelType w:val="hybridMultilevel"/>
+    <w:tmpl w:val="E882853A"/>
+    <w:lvl w:ilvl="0" w:tplc="080A0001">
+      <w:start w:val="1"/>
+      <w:numFmt w:val="bullet"/>
+      <w:lvlText w:val=""/>
+      <w:lvlJc w:val="left"/>
+      <w:pPr>
+        <w:ind w:left="720" w:hanging="360"/>
+      </w:pPr>
+      <w:rPr>
+        <w:rFonts w:ascii="Symbol" w:hAnsi="Symbol" w:hint="default"/>
+      </w:rPr>
+    </w:lvl>
+    <w:lvl w:ilvl="1" w:tplc="080A0003" w:tentative="1">
+      <w:start w:val="1"/>
+      <w:numFmt w:val="bullet"/>
+      <w:lvlText w:val="o"/>
+      <w:lvlJc w:val="left"/>
+      <w:pPr>
+        <w:ind w:left="1440" w:hanging="360"/>
+      </w:pPr>
+      <w:rPr>
+        <w:rFonts w:ascii="Courier New" w:hAnsi="Courier New" w:cs="Courier New" w:hint="default"/>
+      </w:rPr>
+    </w:lvl>
+    <w:lvl w:ilvl="2" w:tplc="080A0005" w:tentative="1">
+      <w:start w:val="1"/>
+      <w:numFmt w:val="bullet"/>
+      <w:lvlText w:val=""/>
+      <w:lvlJc w:val="left"/>
+      <w:pPr>
+        <w:ind w:left="2160" w:hanging="360"/>
+      </w:pPr>
+      <w:rPr>
+        <w:rFonts w:ascii="Wingdings" w:hAnsi="Wingdings" w:hint="default"/>
+      </w:rPr>
+    </w:lvl>
+    <w:lvl w:ilvl="3" w:tplc="080A0001" w:tentative="1">
+      <w:start w:val="1"/>
+      <w:numFmt w:val="bullet"/>
+      <w:lvlText w:val=""/>
+      <w:lvlJc w:val="left"/>
+      <w:pPr>
+        <w:ind w:left="2880" w:hanging="360"/>
+      </w:pPr>
+      <w:rPr>
+        <w:rFonts w:ascii="Symbol" w:hAnsi="Symbol" w:hint="default"/>
+      </w:rPr>
+    </w:lvl>
+    <w:lvl w:ilvl="4" w:tplc="080A0003" w:tentative="1">
+      <w:start w:val="1"/>
+      <w:numFmt w:val="bullet"/>
+      <w:lvlText w:val="o"/>
+      <w:lvlJc w:val="left"/>
+      <w:pPr>
+        <w:ind w:left="3600" w:hanging="360"/>
+      </w:pPr>
+      <w:rPr>
+        <w:rFonts w:ascii="Courier New" w:hAnsi="Courier New" w:cs="Courier New" w:hint="default"/>
+      </w:rPr>
+    </w:lvl>
+    <w:lvl w:ilvl="5" w:tplc="080A0005" w:tentative="1">
+      <w:start w:val="1"/>
+      <w:numFmt w:val="bullet"/>
+      <w:lvlText w:val=""/>
+      <w:lvlJc w:val="left"/>
+      <w:pPr>
+        <w:ind w:left="4320" w:hanging="360"/>
+      </w:pPr>
+      <w:rPr>
+        <w:rFonts w:ascii="Wingdings" w:hAnsi="Wingdings" w:hint="default"/>
+      </w:rPr>
+    </w:lvl>
+    <w:lvl w:ilvl="6" w:tplc="080A0001" w:tentative="1">
+      <w:start w:val="1"/>
+      <w:numFmt w:val="bullet"/>
+      <w:lvlText w:val=""/>
+      <w:lvlJc w:val="left"/>
+      <w:pPr>
+        <w:ind w:left="5040" w:hanging="360"/>
+      </w:pPr>
+      <w:rPr>
+        <w:rFonts w:ascii="Symbol" w:hAnsi="Symbol" w:hint="default"/>
+      </w:rPr>
+    </w:lvl>
+    <w:lvl w:ilvl="7" w:tplc="080A0003" w:tentative="1">
+      <w:start w:val="1"/>
+      <w:numFmt w:val="bullet"/>
+      <w:lvlText w:val="o"/>
+      <w:lvlJc w:val="left"/>
+      <w:pPr>
+        <w:ind w:left="5760" w:hanging="360"/>
+      </w:pPr>
+      <w:rPr>
+        <w:rFonts w:ascii="Courier New" w:hAnsi="Courier New" w:cs="Courier New" w:hint="default"/>
+      </w:rPr>
+    </w:lvl>
+    <w:lvl w:ilvl="8" w:tplc="080A0005" w:tentative="1">
+      <w:start w:val="1"/>
+      <w:numFmt w:val="bullet"/>
+      <w:lvlText w:val=""/>
+      <w:lvlJc w:val="left"/>
+      <w:pPr>
+        <w:ind w:left="6480" w:hanging="360"/>
+      </w:pPr>
+      <w:rPr>
+        <w:rFonts w:ascii="Wingdings" w:hAnsi="Wingdings" w:hint="default"/>
+      </w:rPr>
+    </w:lvl>
+  </w:abstractNum>
+  <w:abstractNum w:abstractNumId="19" w15:restartNumberingAfterBreak="0">
     <w:nsid w:val="7F040482"/>
     <w:multiLevelType w:val="hybridMultilevel"/>
     <w:tmpl w:val="5E405442"/>
@@ -11831,7 +12314,7 @@
     <w:abstractNumId w:val="7"/>
   </w:num>
   <w:num w:numId="11">
-    <w:abstractNumId w:val="18"/>
+    <w:abstractNumId w:val="19"/>
   </w:num>
   <w:num w:numId="12">
     <w:abstractNumId w:val="11"/>
@@ -11856,6 +12339,9 @@
   </w:num>
   <w:num w:numId="19">
     <w:abstractNumId w:val="1"/>
+  </w:num>
+  <w:num w:numId="20">
+    <w:abstractNumId w:val="18"/>
   </w:num>
 </w:numbering>
 </file>
@@ -12738,4 +13224,16 @@
     </a:ext>
   </a:extLst>
 </a:theme>
+</file>
+
+<file path=customXml/item1.xml><?xml version="1.0" encoding="utf-8"?>
+<b:Sources xmlns:b="http://schemas.openxmlformats.org/officeDocument/2006/bibliography" xmlns="http://schemas.openxmlformats.org/officeDocument/2006/bibliography" SelectedStyle="/APASixthEditionOfficeOnline.xsl" StyleName="APA" Version="6"/>
+</file>
+
+<file path=customXml/itemProps1.xml><?xml version="1.0" encoding="utf-8"?>
+<ds:datastoreItem xmlns:ds="http://schemas.openxmlformats.org/officeDocument/2006/customXml" ds:itemID="{AA93DFF7-FCFD-A543-AF92-669E3C95C5AF}">
+  <ds:schemaRefs>
+    <ds:schemaRef ds:uri="http://schemas.openxmlformats.org/officeDocument/2006/bibliography"/>
+  </ds:schemaRefs>
+</ds:datastoreItem>
 </file>
</xml_diff>